<commit_message>
Update BAB I Clear insyaAllah
</commit_message>
<xml_diff>
--- a/105219002_Kiagus Muhammad Arsyad_Draf Tugas Akhir.docx
+++ b/105219002_Kiagus Muhammad Arsyad_Draf Tugas Akhir.docx
@@ -1,6 +1,6 @@
 
 <file path=word/document.xml><?xml version="1.0" encoding="utf-8"?>
-<w:document xmlns:wpc="http://schemas.microsoft.com/office/word/2010/wordprocessingCanvas" xmlns:cx="http://schemas.microsoft.com/office/drawing/2014/chartex" xmlns:cx1="http://schemas.microsoft.com/office/drawing/2015/9/8/chartex" xmlns:cx2="http://schemas.microsoft.com/office/drawing/2015/10/21/chartex" xmlns:cx3="http://schemas.microsoft.com/office/drawing/2016/5/9/chartex" xmlns:cx4="http://schemas.microsoft.com/office/drawing/2016/5/10/chartex" xmlns:cx5="http://schemas.microsoft.com/office/drawing/2016/5/11/chartex" xmlns:cx6="http://schemas.microsoft.com/office/drawing/2016/5/12/chartex" xmlns:cx7="http://schemas.microsoft.com/office/drawing/2016/5/13/chartex" xmlns:cx8="http://schemas.microsoft.com/office/drawing/2016/5/14/chartex" xmlns:mc="http://schemas.openxmlformats.org/markup-compatibility/2006" xmlns:aink="http://schemas.microsoft.com/office/drawing/2016/ink" xmlns:am3d="http://schemas.microsoft.com/office/drawing/2017/model3d" xmlns:o="urn:schemas-microsoft-com:office:office" xmlns:oel="http://schemas.microsoft.com/office/2019/extlst" xmlns:r="http://schemas.openxmlformats.org/officeDocument/2006/relationships" xmlns:m="http://schemas.openxmlformats.org/officeDocument/2006/math" xmlns:v="urn:schemas-microsoft-com:vml" xmlns:wp14="http://schemas.microsoft.com/office/word/2010/wordprocessingDrawing" xmlns:wp="http://schemas.openxmlformats.org/drawingml/2006/wordprocessingDrawing" xmlns:w10="urn:schemas-microsoft-com:office:word" xmlns:w="http://schemas.openxmlformats.org/wordprocessingml/2006/main" xmlns:w14="http://schemas.microsoft.com/office/word/2010/wordml" xmlns:w15="http://schemas.microsoft.com/office/word/2012/wordml" xmlns:w16cex="http://schemas.microsoft.com/office/word/2018/wordml/cex" xmlns:w16cid="http://schemas.microsoft.com/office/word/2016/wordml/cid" xmlns:w16="http://schemas.microsoft.com/office/word/2018/wordml" xmlns:w16du="http://schemas.microsoft.com/office/word/2023/wordml/word16du" xmlns:w16sdtdh="http://schemas.microsoft.com/office/word/2020/wordml/sdtdatahash" xmlns:w16se="http://schemas.microsoft.com/office/word/2015/wordml/symex" xmlns:wpg="http://schemas.microsoft.com/office/word/2010/wordprocessingGroup" xmlns:wpi="http://schemas.microsoft.com/office/word/2010/wordprocessingInk" xmlns:wne="http://schemas.microsoft.com/office/word/2006/wordml" xmlns:wps="http://schemas.microsoft.com/office/word/2010/wordprocessingShape" mc:Ignorable="w14 w15 w16se w16cid w16 w16cex w16sdtdh wp14">
+<w:document xmlns:wpc="http://schemas.microsoft.com/office/word/2010/wordprocessingCanvas" xmlns:cx="http://schemas.microsoft.com/office/drawing/2014/chartex" xmlns:cx1="http://schemas.microsoft.com/office/drawing/2015/9/8/chartex" xmlns:cx2="http://schemas.microsoft.com/office/drawing/2015/10/21/chartex" xmlns:cx3="http://schemas.microsoft.com/office/drawing/2016/5/9/chartex" xmlns:cx4="http://schemas.microsoft.com/office/drawing/2016/5/10/chartex" xmlns:cx5="http://schemas.microsoft.com/office/drawing/2016/5/11/chartex" xmlns:cx6="http://schemas.microsoft.com/office/drawing/2016/5/12/chartex" xmlns:cx7="http://schemas.microsoft.com/office/drawing/2016/5/13/chartex" xmlns:cx8="http://schemas.microsoft.com/office/drawing/2016/5/14/chartex" xmlns:mc="http://schemas.openxmlformats.org/markup-compatibility/2006" xmlns:aink="http://schemas.microsoft.com/office/drawing/2016/ink" xmlns:am3d="http://schemas.microsoft.com/office/drawing/2017/model3d" xmlns:o="urn:schemas-microsoft-com:office:office" xmlns:oel="http://schemas.microsoft.com/office/2019/extlst" xmlns:r="http://schemas.openxmlformats.org/officeDocument/2006/relationships" xmlns:m="http://schemas.openxmlformats.org/officeDocument/2006/math" xmlns:v="urn:schemas-microsoft-com:vml" xmlns:wp14="http://schemas.microsoft.com/office/word/2010/wordprocessingDrawing" xmlns:wp="http://schemas.openxmlformats.org/drawingml/2006/wordprocessingDrawing" xmlns:w10="urn:schemas-microsoft-com:office:word" xmlns:w="http://schemas.openxmlformats.org/wordprocessingml/2006/main" xmlns:w14="http://schemas.microsoft.com/office/word/2010/wordml" xmlns:w15="http://schemas.microsoft.com/office/word/2012/wordml" xmlns:w16cex="http://schemas.microsoft.com/office/word/2018/wordml/cex" xmlns:w16cid="http://schemas.microsoft.com/office/word/2016/wordml/cid" xmlns:w16="http://schemas.microsoft.com/office/word/2018/wordml" xmlns:w16sdtdh="http://schemas.microsoft.com/office/word/2020/wordml/sdtdatahash" xmlns:w16se="http://schemas.microsoft.com/office/word/2015/wordml/symex" xmlns:wpg="http://schemas.microsoft.com/office/word/2010/wordprocessingGroup" xmlns:wpi="http://schemas.microsoft.com/office/word/2010/wordprocessingInk" xmlns:wne="http://schemas.microsoft.com/office/word/2006/wordml" xmlns:wps="http://schemas.microsoft.com/office/word/2010/wordprocessingShape" mc:Ignorable="w14 w15 w16se w16cid w16 w16cex w16sdtdh wp14">
   <w:body>
     <w:p>
       <w:pPr>
@@ -22,7 +22,7 @@
           <w:sz w:val="32"/>
           <w:szCs w:val="32"/>
         </w:rPr>
-        <w:t xml:space="preserve">STUDI </w:t>
+        <w:t>PENERAPAN OPTIMISASI DENGAN</w:t>
       </w:r>
       <w:r>
         <w:rPr>
@@ -31,9 +31,8 @@
           <w:bCs/>
           <w:sz w:val="32"/>
           <w:szCs w:val="32"/>
-          <w:highlight w:val="yellow"/>
-        </w:rPr>
-        <w:t>KOMPARATIF</w:t>
+        </w:rPr>
+        <w:t xml:space="preserve"> ALGORITMA </w:t>
       </w:r>
       <w:r>
         <w:rPr>
@@ -43,7 +42,7 @@
           <w:sz w:val="32"/>
           <w:szCs w:val="32"/>
         </w:rPr>
-        <w:t xml:space="preserve"> ALGORITMA </w:t>
+        <w:t xml:space="preserve">METAHEURISTIK </w:t>
       </w:r>
       <w:r>
         <w:rPr>
@@ -53,37 +52,7 @@
           <w:sz w:val="32"/>
           <w:szCs w:val="32"/>
         </w:rPr>
-        <w:t>OPTIM</w:t>
-      </w:r>
-      <w:r>
-        <w:rPr>
-          <w:rFonts w:cs="Times New Roman"/>
-          <w:b/>
-          <w:bCs/>
-          <w:sz w:val="32"/>
-          <w:szCs w:val="32"/>
-        </w:rPr>
-        <w:t>IS</w:t>
-      </w:r>
-      <w:r>
-        <w:rPr>
-          <w:rFonts w:cs="Times New Roman"/>
-          <w:b/>
-          <w:bCs/>
-          <w:sz w:val="32"/>
-          <w:szCs w:val="32"/>
-        </w:rPr>
-        <w:t>ASI</w:t>
-      </w:r>
-      <w:r>
-        <w:rPr>
-          <w:rFonts w:cs="Times New Roman"/>
-          <w:b/>
-          <w:bCs/>
-          <w:sz w:val="32"/>
-          <w:szCs w:val="32"/>
-        </w:rPr>
-        <w:t xml:space="preserve"> DALAM ANALISIS KETERHUBUNGAN PENYEBAB GAS RUMAH KACA</w:t>
+        <w:t>DALAM ANALISIS PENYEBAB GAS RUMAH KACA</w:t>
       </w:r>
     </w:p>
     <w:p>
@@ -2820,14 +2789,26 @@
       <w:bookmarkEnd w:id="2"/>
     </w:p>
     <w:p>
-      <w:r>
-        <w:t xml:space="preserve">Emisi gas rumah kaca (GRK) di Indonesia diperkirakan terus meningkat pada 2021-2030. Menurut </w:t>
+      <w:pPr>
+        <w:rPr>
+          <w:i/>
+          <w:iCs/>
+        </w:rPr>
+      </w:pPr>
+      <w:r>
+        <w:t xml:space="preserve">Emisi gas rumah kaca (GRK) di Indonesia diperkirakan meningkat pada periode 2021-2030. </w:t>
+      </w:r>
+      <w:r>
+        <w:t>Berdasarkan artikel dari DataIndonesia.Id yang ditulis oleh</w:t>
+      </w:r>
+      <w:r>
+        <w:t xml:space="preserve"> </w:t>
       </w:r>
       <w:r>
         <w:fldChar w:fldCharType="begin"/>
       </w:r>
       <w:r>
-        <w:instrText xml:space="preserve"> ADDIN ZOTERO_ITEM CSL_CITATION {"citationID":"rxjQF0Ar","properties":{"formattedCitation":"(Rizaty, 2022)","plainCitation":"(Rizaty, 2022)","noteIndex":0},"citationItems":[{"id":923,"uris":["http://zotero.org/users/8530945/items/YKWJ7675"],"itemData":{"id":923,"type":"article-newspaper","container-title":"DataIndonesia.Id","title":"Emisi Gas Rumah Kaca Indonesia Diproyeksi Terus Naik hingga 2030","URL":"https://dataindonesia.id/varia/detail/emisi-gas-rumah-kaca-indonesia-diproyeksi-terus-naik-hingga-2030","author":[{"family":"Rizaty","given":"Monavia Ayu"}],"accessed":{"date-parts":[["2023",6,5]]},"issued":{"date-parts":[["2022",10,14]]}}}],"schema":"https://github.com/citation-style-language/schema/raw/master/csl-citation.json"} </w:instrText>
+        <w:instrText xml:space="preserve"> ADDIN ZOTERO_ITEM CSL_CITATION {"citationID":"ikDM8cPH","properties":{"formattedCitation":"(Rizaty, 2022)","plainCitation":"(Rizaty, 2022)","noteIndex":0},"citationItems":[{"id":923,"uris":["http://zotero.org/users/8530945/items/YKWJ7675"],"itemData":{"id":923,"type":"article-newspaper","container-title":"DataIndonesia.Id","language":"id","title":"Emisi Gas Rumah Kaca Indonesia Diproyeksi Terus Naik hingga 2030","URL":"https://dataindonesia.id/varia/detail/emisi-gas-rumah-kaca-indonesia-diproyeksi-terus-naik-hingga-2030","author":[{"family":"Rizaty","given":"Monavia Ayu"}],"accessed":{"date-parts":[["2023",6,5]]},"issued":{"date-parts":[["2022",10,14]]}}}],"schema":"https://github.com/citation-style-language/schema/raw/master/csl-citation.json"} </w:instrText>
       </w:r>
       <w:r>
         <w:fldChar w:fldCharType="separate"/>
@@ -2842,15 +2823,515 @@
         <w:fldChar w:fldCharType="end"/>
       </w:r>
       <w:r>
+        <w:t xml:space="preserve">, emisi GRK nasional </w:t>
+      </w:r>
+      <w:r>
+        <w:t xml:space="preserve">sudah </w:t>
+      </w:r>
+      <w:r>
+        <w:t xml:space="preserve">mencapai 259,1 juta ton CO2 pada tahun 2021 berdasarkan data RUPTL PLN. Proyeksi emisi GRK tahun 2030 menunjukkan peningkatan sebesar 29,13% menjadi 334,6 juta ton CO2. Sebagian besar emisi GRK pada tahun tersebut berasal dari pembakaran batu bara (298,9 juta ton CO2 atau 89,3% total emisi), diikuti oleh emisi dari bahan bakar minyak (34 juta ton CO2) dan gas (1,7 juta ton CO2). </w:t>
+      </w:r>
+      <w:r>
+        <w:rPr>
+          <w:i/>
+          <w:iCs/>
+        </w:rPr>
+        <w:t>Situasi tersebut telah menjadi isu yang semakin mendesak dan penting untuk dipahami dan perlu diatasi dalam permasalahan emisi GRK di Indonesia.</w:t>
+      </w:r>
+    </w:p>
+    <w:p>
+      <w:r>
+        <w:t>Pertumbuhan penduduk di Indonesia yang terus meningkat dan kemajuan teknologi yang pesat menyebabkan peningkatan kebutuhan energi</w:t>
+      </w:r>
+      <w:r>
         <w:t xml:space="preserve"> </w:t>
       </w:r>
       <w:r>
-        <w:t>dalam artikel berjudul "Emisi Gas Rumah Kaca Indonesia Diproyeksi Terus Naik hingga 2030", emisi GRK nasional pada tahun 2021 mencapai 259,1 juta ton CO2. Data ini didasarkan pada Rencana Usaha Penyediaan Tenaga Listrik (RUPTL) yang dimiliki oleh PT Perusahaan Listrik Negara (PLN).</w:t>
-      </w:r>
-    </w:p>
-    <w:p>
-      <w:r>
-        <w:t>Proyeksi emisi GRK di Indonesia menunjukkan peningkatan sebesar 29,13% menjadi 334,6 juta ton CO2 pada tahun 2030. Data tersebut menunjukkan bahwa sebagian besar emisi GRK pada tahun tersebut berasal dari pembakaran batu bara, yaitu sekitar 298,9 juta ton CO2, yang setara dengan 89,3% dari total emisi GRK pada tahun 2030. Sementara itu, emisi GRK yang berasal dari bahan bakar minyak (BBM) tercatat sebanyak 34 juta ton CO2, dan emisi dari gas sebanyak 1,7 juta ton CO2.</w:t>
+        <w:fldChar w:fldCharType="begin"/>
+      </w:r>
+      <w:r>
+        <w:instrText xml:space="preserve"> ADDIN ZOTERO_ITEM CSL_CITATION {"citationID":"F8MQ5xzb","properties":{"formattedCitation":"(Kristanto &amp; Koven, 2019)","plainCitation":"(Kristanto &amp; Koven, 2019)","noteIndex":0},"citationItems":[{"id":901,"uris":["http://zotero.org/users/8530945/items/9FFCTCIF"],"itemData":{"id":901,"type":"article-journal","abstract":"Almost every waste management step generates greenhouse gas (GHG) emissions; hence, it is imperative to design appropriate treatment methods from sources to disposal sites for reducing their environmental impact. In this study, to provide guidelines for developing a suitable waste management strategy for Depok, Indonesia, emissions from four waste management scenarios for the city are calculated. These scenarios involve treatments such as the application of Waste Treatment Unit (WTU), incinerator, anaerobic digester, composting, and landﬁll. The best scenario affords the treatment of 150 tons/day of municipal solid waste (MSW) via composting, 80 tons via WTU, and 500 tons/day via anaerobic digestion, and 390 tons/day, which are sent to a controlled landﬁll in Depok. This best scenario generates net GHG emissions of 202,800 kg CO2-eq/day, accounting for 1900 kg CO2-eq/day from transportation; 4 kg CO2eq/day from WTU; 25,700 kg CO2-eq/day from composting; 46,200 kg CO2-eq/day from anaerobic digestion; and 129,000 kg CO2-eq/day from a controlled landﬁll. By contrast, the worst scenario corresponds to the city's current waste management approach, producing net GHG emissions of 299,602.6 kg CO2-eq/day from the treatment of 600 tons/day of MSW via landﬁll, 70 tons/day via open burning, 60 tons/day via MRF, 340 tons/day via anaerobic digestion, and 40 tons/day via composting.","container-title":"City and Environment Interactions","DOI":"10.1016/j.cacint.2020.100027","ISSN":"25902520","journalAbbreviation":"City and Environment Interactions","language":"en","page":"100027","source":"DOI.org (Crossref)","title":"Estimating greenhouse gas emissions from municipal solid waste management in Depok, Indonesia","volume":"4","author":[{"family":"Kristanto","given":"Gabriel Andari"},{"family":"Koven","given":"William"}],"issued":{"date-parts":[["2019",12]]}}}],"schema":"https://github.com/citation-style-language/schema/raw/master/csl-citation.json"} </w:instrText>
+      </w:r>
+      <w:r>
+        <w:fldChar w:fldCharType="separate"/>
+      </w:r>
+      <w:r>
+        <w:rPr>
+          <w:rFonts w:cs="Times New Roman"/>
+        </w:rPr>
+        <w:t>(Kristanto &amp; Koven, 2019)</w:t>
+      </w:r>
+      <w:r>
+        <w:fldChar w:fldCharType="end"/>
+      </w:r>
+      <w:r>
+        <w:t xml:space="preserve">. Hal ini berdampak pada penggunaan bahan bakar fosil, seperti pembakaran kendaraan bermotor dan kegiatan industri, yang menjadi penyumbang salah satu faktor emisi </w:t>
+      </w:r>
+      <w:r>
+        <w:t>GRK</w:t>
+      </w:r>
+      <w:r>
+        <w:t xml:space="preserve"> </w:t>
+      </w:r>
+      <w:r>
+        <w:fldChar w:fldCharType="begin"/>
+      </w:r>
+      <w:r>
+        <w:instrText xml:space="preserve"> ADDIN ZOTERO_ITEM CSL_CITATION {"citationID":"xQicIGWI","properties":{"formattedCitation":"(Ketaren, 2023)","plainCitation":"(Ketaren, 2023)","noteIndex":0},"citationItems":[{"id":920,"uris":["http://zotero.org/users/8530945/items/VVXXT2N9"],"itemData":{"id":920,"type":"article-journal","abstract":"Greenhouse gases play a role in determining the temperature of the atmosphere through the absorption of radiation and infrared rays. An increase in greenhouse gases in the atmosphere will potentially cause global warming. Greenhouse gases are produced by various activities or human activities, especially the burning of fossil fuels in both motor vehicles and industry. The effect of global warming due to the increase in the concentration of gases in the atmosphere such as CO2 affects the increase in the earth’s temperature. Mangrove ecosystems are very important in the process of reducing greenhouse gas emissions. Mangrove plants can absorb carbon dioxide and convert it into organic carbon, which is stored in their body biomass, such as roots, stems, leaves, and other parts. Estimating the potential for carbon sequestration in mangrove vegetation to reduce global warming is an important indicator for the conservation of mangrove ecosystems.","container-title":"Jurnal Kelautan dan Perikanan Terapan (JKPT)","DOI":"10.15578/jkpt.v1i0.12050","ISSN":"2654-9581","journalAbbreviation":"J. Kelaut. Perikan. Terap.","language":"id","page":"73","source":"DOI.org (Crossref)","title":"PERANAN KAWASAN MANGROVE DALAM PENURUNAN EMISI GAS RUMAH KACA DI INDONESIA","volume":"1","author":[{"family":"Ketaren","given":"David Gina Kimars"}],"issued":{"date-parts":[["2023",1,30]]}}}],"schema":"https://github.com/citation-style-language/schema/raw/master/csl-citation.json"} </w:instrText>
+      </w:r>
+      <w:r>
+        <w:fldChar w:fldCharType="separate"/>
+      </w:r>
+      <w:r>
+        <w:rPr>
+          <w:rFonts w:cs="Times New Roman"/>
+        </w:rPr>
+        <w:t>(Ketaren, 2023)</w:t>
+      </w:r>
+      <w:r>
+        <w:fldChar w:fldCharType="end"/>
+      </w:r>
+      <w:r>
+        <w:t xml:space="preserve">. Menurut </w:t>
+      </w:r>
+      <w:r>
+        <w:fldChar w:fldCharType="begin"/>
+      </w:r>
+      <w:r>
+        <w:instrText xml:space="preserve"> ADDIN ZOTERO_ITEM CSL_CITATION {"citationID":"i5au5LBA","properties":{"formattedCitation":"(Yusuf et al., 2020)","plainCitation":"(Yusuf et al., 2020)","noteIndex":0},"citationItems":[{"id":932,"uris":["http://zotero.org/users/8530945/items/S9Q9H62B"],"itemData":{"id":932,"type":"article-journal","abstract":"This paper investigates the relationship between greenhouse gas emissions, energy consumption, and output growth among African OPEC countries (Libya, Nigeria, Angola, Algeria, Equatorial Guinea, and Gabon) using the panel autoregressive distributed lag model (PARDL) estimated by means of mean group (MG) and pooled mean group (PMG) for the period 1970–2016. The paper estimated three panel models comprising the components of greenhouse gasses which includes nitrous oxide, carbon dioxide (CO2), and methane and examined their relationship with economic growth and energy consumption. The findings of the study showed evidence of a positive impact of economic growth on both CO2 and methane emissions in the long run. Its impact on nitrous oxide emissions although positive was found to be statistically insignificant. Energy consumption was also found to produce an insignificant positive impact on CO2, methane, and nitrous oxide emissions in the long run. In the short run, economic growth exerts a significant positive effect on methane emissions; however, its effect on CO2 and nitrous oxide emissions although positive was found to be statistically insignificant. Energy consumption produces an insignificant impact on all components of greenhouse gasses in the short run. In addition, our empirical results showed the presence of a non-linear relationship between methane emissions and economic growth, confirming the existence of the environmental Kuznets curve (EKC) only in the case of methane emissions model.","container-title":"Environmental Science and Pollution Research","DOI":"10.1007/s11356-020-08065-z","ISSN":"0944-1344, 1614-7499","issue":"13","journalAbbreviation":"Environ Sci Pollut Res","language":"en","page":"15815-15823","source":"DOI.org (Crossref)","title":"Relationship between greenhouse gas emission, energy consumption, and economic growth: evidence from some selected oil-producing African countries","title-short":"Relationship between greenhouse gas emission, energy consumption, and economic growth","volume":"27","author":[{"family":"Yusuf","given":"Abdulmalik M."},{"family":"Abubakar","given":"Attahir Babaji"},{"family":"Mamman","given":"Suleiman O."}],"issued":{"date-parts":[["2020",5]]}}}],"schema":"https://github.com/citation-style-language/schema/raw/master/csl-citation.json"} </w:instrText>
+      </w:r>
+      <w:r>
+        <w:fldChar w:fldCharType="separate"/>
+      </w:r>
+      <w:r>
+        <w:rPr>
+          <w:rFonts w:cs="Times New Roman"/>
+        </w:rPr>
+        <w:t>(Yusuf et al., 2020)</w:t>
+      </w:r>
+      <w:r>
+        <w:fldChar w:fldCharType="end"/>
+      </w:r>
+      <w:r>
+        <w:t xml:space="preserve">, perubahan iklim </w:t>
+      </w:r>
+      <w:r>
+        <w:t xml:space="preserve">global </w:t>
+      </w:r>
+      <w:r>
+        <w:t xml:space="preserve">saat ini </w:t>
+      </w:r>
+      <w:r>
+        <w:t>ber</w:t>
+      </w:r>
+      <w:r>
+        <w:t>fokus pada peran faktor manusia dalam kontribusinya terhadap perubahan iklim</w:t>
+      </w:r>
+      <w:r>
+        <w:t xml:space="preserve"> yang</w:t>
+      </w:r>
+      <w:r>
+        <w:t xml:space="preserve"> meskipun faktor alami juga memiliki pengaruh. Dampak dari peningkatan emisi </w:t>
+      </w:r>
+      <w:r>
+        <w:t>GRK</w:t>
+      </w:r>
+      <w:r>
+        <w:t xml:space="preserve"> dan konsumsi energi di dunia</w:t>
+      </w:r>
+      <w:r>
+        <w:t xml:space="preserve"> juga</w:t>
+      </w:r>
+      <w:r>
+        <w:t xml:space="preserve"> sangat signifikan terhadap lingkungan. </w:t>
+      </w:r>
+    </w:p>
+    <w:p>
+      <w:r>
+        <w:t xml:space="preserve">Fenomena seperti kenaikan suhu global, perubahan iklim ekstrem, serta perubahan pola cuaca menjadi dampak serius dari peningkatan emisi </w:t>
+      </w:r>
+      <w:r>
+        <w:t>GRK</w:t>
+      </w:r>
+      <w:r>
+        <w:t xml:space="preserve"> </w:t>
+      </w:r>
+      <w:r>
+        <w:fldChar w:fldCharType="begin"/>
+      </w:r>
+      <w:r>
+        <w:instrText xml:space="preserve"> ADDIN ZOTERO_ITEM CSL_CITATION {"citationID":"bSES2NWJ","properties":{"formattedCitation":"(Li et al., 2023)","plainCitation":"(Li et al., 2023)","noteIndex":0},"citationItems":[{"id":934,"uris":["http://zotero.org/users/8530945/items/7IB4Z497"],"itemData":{"id":934,"type":"article-journal","abstract":"The health and wellness of people through life expectancy, mortality rate improvement, and sustaining the productivity of labor contributes a lot to national income. Infrastructure development consumes energy and releases carbon dioxide at different stages of the construction process. The current study explores the nexus between CO2 emission, energy consumption, mortality, life expectancy, and GDP in the top ﬁve carbon-emitting countries by using time series data from 1975 to 2015. The study used a cointegration technique to ﬁnd the long- and short-run relationships between study variables. The study also used a structural break test to identify the break time. The results of the correlation matrix show strong positive correlation between CO2 emissions and energy consumption. It also reﬂects a weak correlation with mortality and life expectancy in Japan and Russia. The results of the ADF test indicated that the series are stationary at ﬁrst difference and provided evidence to use Johansen cointegration test for long- and short-run relationships between independent series. Vector error correction term and ECT method are used to ﬁnd long-run relationships between cointegrated series and adjustment parameters. For the structural breaks of health indicators and energy consumption study, we used the Gregory Hanson structural break. Mortality rate and life expectancy rate of China, U.S., Russia, India, and Japan show relevant policy changes with economic policies of each country.","container-title":"International Journal of Environmental Research and Public Health","DOI":"10.3390/ijerph20032325","ISSN":"1660-4601","issue":"3","journalAbbreviation":"IJERPH","language":"en","page":"2325","source":"DOI.org (Crossref)","title":"The Relationship between Energy Consumption, CO2 Emissions, Economic Growth, and Health Indicators","volume":"20","author":[{"family":"Li","given":"Jing"},{"family":"Irfan","given":"Muhammad"},{"family":"Samad","given":"Sarminah"},{"family":"Ali","given":"Basit"},{"family":"Zhang","given":"Yao"},{"family":"Badulescu","given":"Daniel"},{"family":"Badulescu","given":"Alina"}],"issued":{"date-parts":[["2023",1,28]]}}}],"schema":"https://github.com/citation-style-language/schema/raw/master/csl-citation.json"} </w:instrText>
+      </w:r>
+      <w:r>
+        <w:fldChar w:fldCharType="separate"/>
+      </w:r>
+      <w:r>
+        <w:rPr>
+          <w:rFonts w:cs="Times New Roman"/>
+        </w:rPr>
+        <w:t>(Li et al., 2023)</w:t>
+      </w:r>
+      <w:r>
+        <w:fldChar w:fldCharType="end"/>
+      </w:r>
+      <w:r>
+        <w:t xml:space="preserve">. </w:t>
+      </w:r>
+      <w:r>
+        <w:t xml:space="preserve">Selain itu, pola pengelolaan limbah di Indonesia juga memiliki kontribusi terhadap </w:t>
+      </w:r>
+      <w:r>
+        <w:t>GRK</w:t>
+      </w:r>
+      <w:r>
+        <w:t>, dengan 60-70% limbah yang dibuang ke tempat pembuangan akhir dan 30-40% yang berakhir di sungai, dibakar, atau dikelola secara mandiri oleh masyarakat</w:t>
+      </w:r>
+      <w:r>
+        <w:t xml:space="preserve"> </w:t>
+      </w:r>
+      <w:r>
+        <w:fldChar w:fldCharType="begin"/>
+      </w:r>
+      <w:r>
+        <w:instrText xml:space="preserve"> ADDIN ZOTERO_ITEM CSL_CITATION {"citationID":"81iTlrRd","properties":{"formattedCitation":"(Kristanto &amp; Koven, 2019)","plainCitation":"(Kristanto &amp; Koven, 2019)","noteIndex":0},"citationItems":[{"id":901,"uris":["http://zotero.org/users/8530945/items/9FFCTCIF"],"itemData":{"id":901,"type":"article-journal","abstract":"Almost every waste management step generates greenhouse gas (GHG) emissions; hence, it is imperative to design appropriate treatment methods from sources to disposal sites for reducing their environmental impact. In this study, to provide guidelines for developing a suitable waste management strategy for Depok, Indonesia, emissions from four waste management scenarios for the city are calculated. These scenarios involve treatments such as the application of Waste Treatment Unit (WTU), incinerator, anaerobic digester, composting, and landﬁll. The best scenario affords the treatment of 150 tons/day of municipal solid waste (MSW) via composting, 80 tons via WTU, and 500 tons/day via anaerobic digestion, and 390 tons/day, which are sent to a controlled landﬁll in Depok. This best scenario generates net GHG emissions of 202,800 kg CO2-eq/day, accounting for 1900 kg CO2-eq/day from transportation; 4 kg CO2eq/day from WTU; 25,700 kg CO2-eq/day from composting; 46,200 kg CO2-eq/day from anaerobic digestion; and 129,000 kg CO2-eq/day from a controlled landﬁll. By contrast, the worst scenario corresponds to the city's current waste management approach, producing net GHG emissions of 299,602.6 kg CO2-eq/day from the treatment of 600 tons/day of MSW via landﬁll, 70 tons/day via open burning, 60 tons/day via MRF, 340 tons/day via anaerobic digestion, and 40 tons/day via composting.","container-title":"City and Environment Interactions","DOI":"10.1016/j.cacint.2020.100027","ISSN":"25902520","journalAbbreviation":"City and Environment Interactions","language":"en","page":"100027","source":"DOI.org (Crossref)","title":"Estimating greenhouse gas emissions from municipal solid waste management in Depok, Indonesia","volume":"4","author":[{"family":"Kristanto","given":"Gabriel Andari"},{"family":"Koven","given":"William"}],"issued":{"date-parts":[["2019",12]]}}}],"schema":"https://github.com/citation-style-language/schema/raw/master/csl-citation.json"} </w:instrText>
+      </w:r>
+      <w:r>
+        <w:fldChar w:fldCharType="separate"/>
+      </w:r>
+      <w:r>
+        <w:rPr>
+          <w:rFonts w:cs="Times New Roman"/>
+        </w:rPr>
+        <w:t>(Kristanto &amp; Koven, 2019)</w:t>
+      </w:r>
+      <w:r>
+        <w:fldChar w:fldCharType="end"/>
+      </w:r>
+      <w:r>
+        <w:t xml:space="preserve">. Bahkan pertumbuhan ekonomi dan aktivitas manusia di seluruh dunia memainkan peran penting dalam peningkatan konsentrasi emisi </w:t>
+      </w:r>
+      <w:r>
+        <w:t xml:space="preserve">GRK </w:t>
+      </w:r>
+      <w:r>
+        <w:t xml:space="preserve">di atmosfer, yang secara negatif mempengaruhi perubahan iklim </w:t>
+      </w:r>
+      <w:r>
+        <w:fldChar w:fldCharType="begin"/>
+      </w:r>
+      <w:r>
+        <w:instrText xml:space="preserve"> ADDIN ZOTERO_ITEM CSL_CITATION {"citationID":"QyeSbULq","properties":{"formattedCitation":"(Prastiyo et al., 2020)","plainCitation":"(Prastiyo et al., 2020)","noteIndex":0},"citationItems":[{"id":895,"uris":["http://zotero.org/users/8530945/items/7QXCKG32"],"itemData":{"id":895,"type":"article-journal","abstract":"The agriculture and manufacturing sectors are the backbones of the Indonesian economy; for this reason, research on the effects of these sectors on carbon emissions is an important subject. This work adds urbanization to enrich research on the Environmental Kuznets Curve (EKC) in Indonesia. The results of this study indicate that the EKC hypothesis was confirmed in Indonesia with a turning point of 2057.89 USD/capita. The research results show that all variables affect the escalation of greenhouse gas emissions in Indonesia. Furthermore, there is a bidirectional causality relationship between emissions with economic growth, emissions with agricultural sector, emissions with manufacturing sector, economic growth with agricultural sector, and economic growth with manufacturing. The unidirectional causality is found in emissions by urbanization and economic growth by urbanization. To reduce the impact of environmental damage caused by the activities of agriculture, manufacturing, and urbanization sectors, it is recommended that the government conduct water-efficient rice cultivation and increase the use of renewable energy.","container-title":"Environmental Science and Pollution Research","DOI":"10.1007/s11356-020-10148-w","ISSN":"0944-1344, 1614-7499","issue":"33","journalAbbreviation":"Environ Sci Pollut Res","language":"en","page":"42092-42103","source":"DOI.org (Crossref)","title":"How agriculture, manufacture, and urbanization induced carbon emission? The case of Indonesia","title-short":"How agriculture, manufacture, and urbanization induced carbon emission?","volume":"27","author":[{"family":"Prastiyo","given":"Slamet Eko"},{"literal":"Irham"},{"family":"Hardyastuti","given":"Suhatmini"},{"literal":"Jamhari"}],"issued":{"date-parts":[["2020",11]]}}}],"schema":"https://github.com/citation-style-language/schema/raw/master/csl-citation.json"} </w:instrText>
+      </w:r>
+      <w:r>
+        <w:fldChar w:fldCharType="separate"/>
+      </w:r>
+      <w:r>
+        <w:rPr>
+          <w:rFonts w:cs="Times New Roman"/>
+        </w:rPr>
+        <w:t>(Prastiyo et al., 2020)</w:t>
+      </w:r>
+      <w:r>
+        <w:fldChar w:fldCharType="end"/>
+      </w:r>
+      <w:r>
+        <w:t xml:space="preserve">. </w:t>
+      </w:r>
+    </w:p>
+    <w:p>
+      <w:r>
+        <w:t xml:space="preserve">Dalam upaya mengatasi permasalahan lingkungan terkait </w:t>
+      </w:r>
+      <w:r>
+        <w:t>GRK</w:t>
+      </w:r>
+      <w:r>
+        <w:t xml:space="preserve">, </w:t>
+      </w:r>
+      <w:r>
+        <w:t xml:space="preserve">terdapat penelitian yang </w:t>
+      </w:r>
+      <w:r>
+        <w:t>mengusung pendekatan</w:t>
+      </w:r>
+      <w:r>
+        <w:t xml:space="preserve"> dalam</w:t>
+      </w:r>
+      <w:r>
+        <w:t xml:space="preserve"> teknologi dan optimisasi. </w:t>
+      </w:r>
+      <w:r>
+        <w:t xml:space="preserve">Berdasarkan penelitian yang dilakukan oleh </w:t>
+      </w:r>
+      <w:r>
+        <w:fldChar w:fldCharType="begin"/>
+      </w:r>
+      <w:r>
+        <w:instrText xml:space="preserve"> ADDIN ZOTERO_ITEM CSL_CITATION {"citationID":"eYKcEslk","properties":{"formattedCitation":"(Rytter et al., 2012)","plainCitation":"(Rytter et al., 2012)","noteIndex":0},"citationItems":[{"id":907,"uris":["http://zotero.org/users/8530945/items/SZKKQDXJ"],"itemData":{"id":907,"type":"article-journal","abstract":"Modern greenhouse climate control requires use of advanced climate-control models; however, adoption of advanced climate-control models in today’s industrial greenhouse production is hindered by the shortcoming of existing climate-control systems to support non-invasive composition of independently-developed climatecontrol models. Despite the fact that adoption of advanced climate-control models allows growers to optimize their production through improved energy efficiency, improved plant quality and yield as well as reduced risks for various climate-related diseases, commercial vendors of industrial greenhouse-climate-control systems have not taken action to provide the necessary support for independent extensibility in their systems so far. Present climate-control systems require the control logic of independently-developed climate-control models to be merged into a single monolithic climate-control model. Hence, addition of new climate-control models requires modification and validation of this monolithic model. In this paper, we present a new approach to extensible greenhouse climate control that allows new climate-control models to be added dynamically to the climate-control system independently of each other. There is no need for merging models into a single monolithic model, as the approach allows independently-developed models to coexist alongside each other. The novelty of the approach is the use of a genetic algorithm to compute a balanced greenhouse climate that satisfies the multiobjective-optimization problem defined by the independently-added climate-control models. Feasibility of the approach is demonstrated through simulation of a number of selected production scenarios using a generic greenhouse simulator. The results of the simulations clearly show that the approach finds a balanced greenhouse climate that is satisfactory to the requirements of the independent climate-control models.","container-title":"Acta Horticulturae","DOI":"10.17660/ActaHortic.2012.957.2","ISSN":"0567-7572, 2406-6168","issue":"957","journalAbbreviation":"Acta Hortic.","language":"en","page":"29-35","source":"DOI.org (Crossref)","title":"ADVANCED MODEL-BASED GREENHOUSE CLIMATE CONTROL USING MULTI-OBJECTIVE OPTIMIZATION","author":[{"family":"Rytter","given":"M."},{"family":"Sørensen","given":"J.C."},{"family":"Jørgensen","given":"B.N."},{"family":"Körner","given":"O."}],"issued":{"date-parts":[["2012",11]]}}}],"schema":"https://github.com/citation-style-language/schema/raw/master/csl-citation.json"} </w:instrText>
+      </w:r>
+      <w:r>
+        <w:fldChar w:fldCharType="separate"/>
+      </w:r>
+      <w:r>
+        <w:rPr>
+          <w:rFonts w:cs="Times New Roman"/>
+        </w:rPr>
+        <w:t>(Rytter et al., 2012)</w:t>
+      </w:r>
+      <w:r>
+        <w:fldChar w:fldCharType="end"/>
+      </w:r>
+      <w:r>
+        <w:t>, p</w:t>
+      </w:r>
+      <w:r>
+        <w:t xml:space="preserve">enggunaan </w:t>
+      </w:r>
+      <w:r>
+        <w:t xml:space="preserve">Genetic Algorithm </w:t>
+      </w:r>
+      <w:r>
+        <w:t xml:space="preserve">untuk menghitung iklim rumah kaca yang seimbang dalam </w:t>
+      </w:r>
+      <w:r>
+        <w:lastRenderedPageBreak/>
+        <w:t>memenuhi masalah optimasi multiobjektif yang ditentukan oleh model-model kontrol iklim yang ditambahkan secara independen.</w:t>
+      </w:r>
+      <w:r>
+        <w:t xml:space="preserve"> Penerapan yang sama</w:t>
+      </w:r>
+      <w:r>
+        <w:t xml:space="preserve"> </w:t>
+      </w:r>
+      <w:r>
+        <w:t xml:space="preserve">pada </w:t>
+      </w:r>
+      <w:r>
+        <w:t xml:space="preserve">strategi optimisasi penyebaran emisi untuk mengurangi </w:t>
+      </w:r>
+      <w:r>
+        <w:t xml:space="preserve">GRK </w:t>
+      </w:r>
+      <w:r>
+        <w:t>yang disebabkan oleh unit pembangkit termal fosil dalam sistem kelistrikan</w:t>
+      </w:r>
+      <w:r>
+        <w:t xml:space="preserve"> </w:t>
+      </w:r>
+      <w:r>
+        <w:fldChar w:fldCharType="begin"/>
+      </w:r>
+      <w:r>
+        <w:instrText xml:space="preserve"> ADDIN ZOTERO_ITEM CSL_CITATION {"citationID":"uzCWczBT","properties":{"formattedCitation":"(Naimi et al., 2013)","plainCitation":"(Naimi et al., 2013)","noteIndex":0},"citationItems":[{"id":845,"uris":["http://zotero.org/users/8530945/items/BUNIW4K7"],"itemData":{"id":845,"type":"paper-conference","abstract":"In order to reduce greenhouse gases caused by fossil thermal generating units in power system, this paper proposes a strategy by an emission dispatching optimization based on genetic algorithm GA and successive linear programming. The main idea of this proposed hybrid method consists to combine an evolutionary and a conventional method in order to reap profit from their both advantages. A widely known model of power system network IEEE thirty-bus test system is used to demonstrate the proposed technique. In solving the resulting optimization problems, MATLAB’s Genetic Algorithm Toolbox and MATPOWER3.2 were employed. This paper demonstrates performance improvements for this approach by comparisons with several optimization methods.","container-title":"2013 International Conference on Control, Decision and Information Technologies (CoDIT)","DOI":"10.1109/CoDIT.2013.6689542","event-place":"Hammamet, Tunisia","event-title":"2013 International Conference on Control, Decision and Information Technologies (CoDIT)","ISBN":"978-1-4673-5549-0","language":"en","page":"191-195","publisher":"IEEE","publisher-place":"Hammamet, Tunisia","source":"DOI.org (Crossref)","title":"An efficient optimisation method based on genetic algorithm applied to reduce greenhouse gases in power system","URL":"http://ieeexplore.ieee.org/document/6689542/","author":[{"family":"Naimi","given":"Djemai"},{"family":"Ahmed","given":"Salhi"},{"family":"Bouktir","given":"Tarek"}],"accessed":{"date-parts":[["2023",6,5]]},"issued":{"date-parts":[["2013",5]]}}}],"schema":"https://github.com/citation-style-language/schema/raw/master/csl-citation.json"} </w:instrText>
+      </w:r>
+      <w:r>
+        <w:fldChar w:fldCharType="separate"/>
+      </w:r>
+      <w:r>
+        <w:rPr>
+          <w:rFonts w:cs="Times New Roman"/>
+        </w:rPr>
+        <w:t>(Naimi et al., 2013)</w:t>
+      </w:r>
+      <w:r>
+        <w:fldChar w:fldCharType="end"/>
+      </w:r>
+      <w:r>
+        <w:t>.</w:t>
+      </w:r>
+    </w:p>
+    <w:p>
+      <w:r>
+        <w:t xml:space="preserve">Dalam penelitian lainnya, penggunaan teknik pembelajaran mesin (machine learning) diintegrasikan dengan model matematika dan algoritma metaheuristik seperti </w:t>
+      </w:r>
+      <w:r>
+        <w:t>P</w:t>
+      </w:r>
+      <w:r>
+        <w:t xml:space="preserve">article </w:t>
+      </w:r>
+      <w:r>
+        <w:t>S</w:t>
+      </w:r>
+      <w:r>
+        <w:t xml:space="preserve">warm </w:t>
+      </w:r>
+      <w:r>
+        <w:t>O</w:t>
+      </w:r>
+      <w:r>
+        <w:t xml:space="preserve">ptimization (PSO) dan </w:t>
+      </w:r>
+      <w:r>
+        <w:t>G</w:t>
+      </w:r>
+      <w:r>
+        <w:t xml:space="preserve">rey </w:t>
+      </w:r>
+      <w:r>
+        <w:t>W</w:t>
+      </w:r>
+      <w:r>
+        <w:t xml:space="preserve">olf </w:t>
+      </w:r>
+      <w:r>
+        <w:t>O</w:t>
+      </w:r>
+      <w:r>
+        <w:t xml:space="preserve">ptimization (GWO) untuk memprediksi emisi </w:t>
+      </w:r>
+      <w:r>
+        <w:t xml:space="preserve">GRK </w:t>
+      </w:r>
+      <w:r>
+        <w:t>hingga tahun 2028</w:t>
+      </w:r>
+      <w:r>
+        <w:t xml:space="preserve"> </w:t>
+      </w:r>
+      <w:r>
+        <w:fldChar w:fldCharType="begin"/>
+      </w:r>
+      <w:r>
+        <w:instrText xml:space="preserve"> ADDIN ZOTERO_ITEM CSL_CITATION {"citationID":"9oFxsqxG","properties":{"formattedCitation":"(Adamu et al., 2021)","plainCitation":"(Adamu et al., 2021)","noteIndex":0},"citationItems":[{"id":902,"uris":["http://zotero.org/users/8530945/items/BQJ5S3NX"],"itemData":{"id":902,"type":"article-journal","abstract":"The recent advancements in science, engineering, and technology have facilitated huge generation of datasets. These huge datasets contain noisy, redundant, and irrelevant features which negatively affects the performance of classification techniques in machine learning and data mining process. Feature selection is a pre-processing stage for reducing the dimensionality of datasets by selecting the most important attributes while increasing the accuracy of classification at the same time. In this paper, we present a novel hybrid binary version of enhanced chaotic crow search and particle swarm optimization algorithm (ECCSPSOA) to solve feature selection problems. In the proposed ECCSPSOA, in order to navigate the feature space, we hybridized the enhanced version of the CSA algorithm which has a better search strategy and particle swarm optimization (PSO) which is capable of converging into the best global solution in the search field. We further embed opposition-based learning technique in the local search of the hybrid algorithm. The ECCSPSOA was compared using 15 datasets from the UCI repository with four well-known optimization algorithms, such as particle swarm optimization (PSO), binary particle swarm optimization (BPSO), crow search algorithm (CSA), and chaotic crow search algorithm (CCSA). In the experiments with k-Nearest Neighbour (KNN) as a classifier, six different performance metrics were used. To tackle the over-fitting problem, each dataset is divided into training and testing data using K-fold cross-validation. The computational findings demonstrate that the proposed algorithm obtains an average accuracy rate of 89.67 % over 15 datasets, indicating that our technique exceeds state-of-the-art findings in 12 of the 15 datasets studied. Furthermore, the suggested approach outperforms state-of-the-art methods in terms of fitness value and standard deviation, obtaining the lowest value in 13 and 8 of the datasets studied respectively.","container-title":"Machine Learning with Applications","DOI":"10.1016/j.mlwa.2021.100108","ISSN":"26668270","journalAbbreviation":"Machine Learning with Applications","language":"en","page":"100108","source":"DOI.org (Crossref)","title":"An hybrid particle swarm optimization with crow search algorithm for feature selection","volume":"6","author":[{"family":"Adamu","given":"Abdulhameed"},{"family":"Abdullahi","given":"Mohammed"},{"family":"Junaidu","given":"Sahalu Balarabe"},{"family":"Hassan","given":"Ibrahim Hayatu"}],"issued":{"date-parts":[["2021",12]]}}}],"schema":"https://github.com/citation-style-language/schema/raw/master/csl-citation.json"} </w:instrText>
+      </w:r>
+      <w:r>
+        <w:fldChar w:fldCharType="separate"/>
+      </w:r>
+      <w:r>
+        <w:rPr>
+          <w:rFonts w:cs="Times New Roman"/>
+        </w:rPr>
+        <w:t>(Adamu et al., 2021)</w:t>
+      </w:r>
+      <w:r>
+        <w:fldChar w:fldCharType="end"/>
+      </w:r>
+      <w:r>
+        <w:t xml:space="preserve">. </w:t>
+      </w:r>
+      <w:r>
+        <w:t>Selain itu, m</w:t>
+      </w:r>
+      <w:r>
+        <w:t xml:space="preserve">etode yang digunakan </w:t>
+      </w:r>
+      <w:r>
+        <w:t xml:space="preserve">oleh </w:t>
+      </w:r>
+      <w:r>
+        <w:fldChar w:fldCharType="begin"/>
+      </w:r>
+      <w:r>
+        <w:instrText xml:space="preserve"> ADDIN ZOTERO_ITEM CSL_CITATION {"citationID":"YGIMuCXx","properties":{"formattedCitation":"(Uzlu, 2021)","plainCitation":"(Uzlu, 2021)","noteIndex":0},"citationItems":[{"id":938,"uris":["http://zotero.org/users/8530945/items/I6R7AZLH"],"itemData":{"id":938,"type":"article-journal","abstract":"The main purpose of this study was to predict Turkey’s future greenhouse gas (GHG) emissions using an artiﬁcial neural network (ANN) model trained by a grey wolf optimizer (GWO) algorithm. Gross domestic product, energy consumption, population, urbanization rate, and renewable energy production data were used as predictor variables. To probe the accuracy of the proposed model, the new ANN-GWO model’s performance was compared with the performance of ANNBP (back propagation), ANN-ABC (artiﬁcial bee colony), and ANN-TLBO (teaching–learning-based optimization) models using multiple error criteria. According to calculated error values, the ANN-GWO models predicted GHG emissions more accurately than classical ANN-BP, ANN-ABC, and ANN-TLBO models. According to the average relative error values calculated for the test set, ANN-GWO performs 32.23% better than ANN-BP, 35.29% better than ANN-ABC, and 19.33% better than ANN-TLBO. Using the ANN-GWO model, GHG emissions were forecasted out to 2030 under three different scenarios. The predictions obtained, consistent with a prior forecasting study in the literature, indicated that GHG emissions are expected to outpace ofﬁcial predictions (model prediction range for 2030, 956.97–1170.54 Mt CO2 equivalent). The present study demonstrated that GHG emissions can be predicted accurately with an ANN-GWO model, and that the GWO optimization method is advantageous for predicting future GHG emissions.","container-title":"Neural Computing and Applications","DOI":"10.1007/s00521-021-05980-1","ISSN":"0941-0643, 1433-3058","issue":"20","journalAbbreviation":"Neural Comput &amp; Applic","language":"en","page":"13567-13585","source":"DOI.org (Crossref)","title":"Estimates of greenhouse gas emission in Turkey with grey wolf optimizer algorithm-optimized artificial neural networks","volume":"33","author":[{"family":"Uzlu","given":"Ergun"}],"issued":{"date-parts":[["2021",10]]}}}],"schema":"https://github.com/citation-style-language/schema/raw/master/csl-citation.json"} </w:instrText>
+      </w:r>
+      <w:r>
+        <w:fldChar w:fldCharType="separate"/>
+      </w:r>
+      <w:r>
+        <w:rPr>
+          <w:rFonts w:cs="Times New Roman"/>
+        </w:rPr>
+        <w:t xml:space="preserve">Uzlu </w:t>
+      </w:r>
+      <w:r>
+        <w:rPr>
+          <w:rFonts w:cs="Times New Roman"/>
+        </w:rPr>
+        <w:t>(</w:t>
+      </w:r>
+      <w:r>
+        <w:rPr>
+          <w:rFonts w:cs="Times New Roman"/>
+        </w:rPr>
+        <w:t>2021)</w:t>
+      </w:r>
+      <w:r>
+        <w:fldChar w:fldCharType="end"/>
+      </w:r>
+      <w:r>
+        <w:t xml:space="preserve"> dalam </w:t>
+      </w:r>
+      <w:r>
+        <w:t xml:space="preserve">memperkirakan emisi </w:t>
+      </w:r>
+      <w:r>
+        <w:t xml:space="preserve">GRK </w:t>
+      </w:r>
+      <w:r>
+        <w:t xml:space="preserve">meliputi metode statistik dan teknik komputasi lunak. Metode statistik yang sering digunakan mencakup analisis tren, metode deret waktu, </w:t>
+      </w:r>
+      <w:r>
+        <w:t>G</w:t>
+      </w:r>
+      <w:r>
+        <w:t xml:space="preserve">rey </w:t>
+      </w:r>
+      <w:r>
+        <w:t xml:space="preserve">Models </w:t>
+      </w:r>
+      <w:r>
+        <w:t xml:space="preserve">(GMs), </w:t>
+      </w:r>
+      <w:r>
+        <w:t xml:space="preserve">Autoregressive Integrated Moving Averages </w:t>
+      </w:r>
+      <w:r>
+        <w:t xml:space="preserve">(ARIMAs), dan analisis regresi. Selain itu, teknik komputasi lunak seperti </w:t>
+      </w:r>
+      <w:r>
+        <w:t xml:space="preserve">Artificial Neural Networks </w:t>
+      </w:r>
+      <w:r>
+        <w:t xml:space="preserve">(ANNs), algoritma metaheuristik seperti </w:t>
+      </w:r>
+      <w:r>
+        <w:t xml:space="preserve">Artificial Bee Colony </w:t>
+      </w:r>
+      <w:r>
+        <w:t xml:space="preserve">(ABC), </w:t>
+      </w:r>
+      <w:r>
+        <w:t>Particle Swarm Optimization</w:t>
+      </w:r>
+      <w:r>
+        <w:t xml:space="preserve"> (PSO), </w:t>
+      </w:r>
+      <w:r>
+        <w:t xml:space="preserve">Harmony Search </w:t>
+      </w:r>
+      <w:r>
+        <w:t xml:space="preserve">(HS), dan </w:t>
+      </w:r>
+      <w:r>
+        <w:t>Evolutionary Algorithms Seperti Gene Expression Programming</w:t>
+      </w:r>
+      <w:r>
+        <w:t xml:space="preserve"> (GEP) juga banyak digunakan</w:t>
+      </w:r>
+      <w:r>
+        <w:t xml:space="preserve"> </w:t>
+      </w:r>
+      <w:r>
+        <w:fldChar w:fldCharType="begin"/>
+      </w:r>
+      <w:r>
+        <w:instrText xml:space="preserve"> ADDIN ZOTERO_ITEM CSL_CITATION {"citationID":"sMJhDNxj","properties":{"formattedCitation":"(Uzlu, 2021)","plainCitation":"(Uzlu, 2021)","noteIndex":0},"citationItems":[{"id":938,"uris":["http://zotero.org/users/8530945/items/I6R7AZLH"],"itemData":{"id":938,"type":"article-journal","abstract":"The main purpose of this study was to predict Turkey’s future greenhouse gas (GHG) emissions using an artiﬁcial neural network (ANN) model trained by a grey wolf optimizer (GWO) algorithm. Gross domestic product, energy consumption, population, urbanization rate, and renewable energy production data were used as predictor variables. To probe the accuracy of the proposed model, the new ANN-GWO model’s performance was compared with the performance of ANNBP (back propagation), ANN-ABC (artiﬁcial bee colony), and ANN-TLBO (teaching–learning-based optimization) models using multiple error criteria. According to calculated error values, the ANN-GWO models predicted GHG emissions more accurately than classical ANN-BP, ANN-ABC, and ANN-TLBO models. According to the average relative error values calculated for the test set, ANN-GWO performs 32.23% better than ANN-BP, 35.29% better than ANN-ABC, and 19.33% better than ANN-TLBO. Using the ANN-GWO model, GHG emissions were forecasted out to 2030 under three different scenarios. The predictions obtained, consistent with a prior forecasting study in the literature, indicated that GHG emissions are expected to outpace ofﬁcial predictions (model prediction range for 2030, 956.97–1170.54 Mt CO2 equivalent). The present study demonstrated that GHG emissions can be predicted accurately with an ANN-GWO model, and that the GWO optimization method is advantageous for predicting future GHG emissions.","container-title":"Neural Computing and Applications","DOI":"10.1007/s00521-021-05980-1","ISSN":"0941-0643, 1433-3058","issue":"20","journalAbbreviation":"Neural Comput &amp; Applic","language":"en","page":"13567-13585","source":"DOI.org (Crossref)","title":"Estimates of greenhouse gas emission in Turkey with grey wolf optimizer algorithm-optimized artificial neural networks","volume":"33","author":[{"family":"Uzlu","given":"Ergun"}],"issued":{"date-parts":[["2021",10]]}}}],"schema":"https://github.com/citation-style-language/schema/raw/master/csl-citation.json"} </w:instrText>
+      </w:r>
+      <w:r>
+        <w:fldChar w:fldCharType="separate"/>
+      </w:r>
+      <w:r>
+        <w:rPr>
+          <w:rFonts w:cs="Times New Roman"/>
+        </w:rPr>
+        <w:t>(Uzlu, 2021)</w:t>
+      </w:r>
+      <w:r>
+        <w:fldChar w:fldCharType="end"/>
+      </w:r>
+      <w:r>
+        <w:t xml:space="preserve">. </w:t>
       </w:r>
     </w:p>
     <w:p>
@@ -2858,23 +3339,40 @@
         <w:spacing w:after="240"/>
       </w:pPr>
       <w:r>
-        <w:t>Data ini menggambarkan situasi yang mendesak dan penting untuk memahami dan mengatasi masalah emisi GRK di Indonesia. Menjadi lebih penting lagi untuk mengembangkan solusi yang efektif dalam mengurangi emisi GRK dan memahami penyebab utama di balik peningkatan tersebut. Oleh karena itu, penelitian ini bertujuan untuk mengidentifikasi faktor-faktor yang mempengaruhi emisi GRK di Indonesia dan menggunakan algoritma optimisasi untuk menentukan penyebab utama emisi GRK dengan mempertimbangkan parameter-parameter seperti jumlah penduduk, perubahan iklim, perubahan temperatur, jumlah kadar gas rumah kaca, deforestasi, dan perubahan penggunaan lahan.</w:t>
-      </w:r>
-    </w:p>
-    <w:p>
-      <w:pPr>
-        <w:spacing w:after="240"/>
-      </w:pPr>
-      <w:r>
-        <w:t>[Tambahan mengenai algoritma optimisasi beserta alasan unggulannya]</w:t>
-      </w:r>
-    </w:p>
-    <w:p>
-      <w:pPr>
-        <w:spacing w:after="240"/>
-      </w:pPr>
-      <w:r>
-        <w:t>[Isu gas rumah kaca, model optimisasi dan sitasi, data jg sitasi, parameter pengaruh, mencari nilai param yg paling mempengaruhi menggunakan metode2 tsb, banding metode lama dan baru, library/toolbox]</w:t>
+        <w:t>Oleh sebab itu, d</w:t>
+      </w:r>
+      <w:r>
+        <w:t xml:space="preserve">alam pengembangan solusi terhadap perubahan lingkungan dan </w:t>
+      </w:r>
+      <w:r>
+        <w:t>GRK</w:t>
+      </w:r>
+      <w:r>
+        <w:t xml:space="preserve">, penelitian-penelitian tersebut memperlihatkan peran penting teknologi, model, dan optimisasi untuk mencapai tujuan mitigasi dan pengendalian emisi </w:t>
+      </w:r>
+      <w:r>
+        <w:t>GRK</w:t>
+      </w:r>
+      <w:r>
+        <w:t xml:space="preserve"> secara efektif.</w:t>
+      </w:r>
+      <w:r>
+        <w:t xml:space="preserve"> Sehingga penulis pada penelitian ini, ingin menerapkan beberapa dari algoritma metaheuristik berupa optimisasi yang dapat menentukan variabel </w:t>
+      </w:r>
+      <w:r>
+        <w:t xml:space="preserve">utama sebagai </w:t>
+      </w:r>
+      <w:r>
+        <w:t xml:space="preserve">penyebab GRK </w:t>
+      </w:r>
+      <w:r>
+        <w:t xml:space="preserve">di Indonesia </w:t>
+      </w:r>
+      <w:r>
+        <w:t>berdasarkan data</w:t>
+      </w:r>
+      <w:r>
+        <w:t xml:space="preserve"> yang telah ada, agar dapat memudahkan dalam menentukan solusi penyelesaian secara efektif dan tepat untuk mengurangi GRK.</w:t>
       </w:r>
     </w:p>
     <w:p>
@@ -2917,23 +3415,25 @@
         <w:t>adalah b</w:t>
       </w:r>
       <w:r>
-        <w:t>agaimana algoritma</w:t>
-      </w:r>
-      <w:r>
-        <w:t>-algoritma</w:t>
-      </w:r>
-      <w:r>
-        <w:t xml:space="preserve"> optimisasi </w:t>
-      </w:r>
-      <w:r>
-        <w:t>dalam</w:t>
+        <w:t xml:space="preserve">agaimana </w:t>
+      </w:r>
+      <w:r>
+        <w:t xml:space="preserve">penerapan optimisasi dengan </w:t>
+      </w:r>
+      <w:r>
+        <w:t>algoritma</w:t>
+      </w:r>
+      <w:r>
+        <w:t xml:space="preserve"> metaheuristik dalam </w:t>
+      </w:r>
+      <w:r>
+        <w:t xml:space="preserve">menganalisis dan menentukan penyebab emisi </w:t>
+      </w:r>
+      <w:r>
+        <w:t>GRK</w:t>
       </w:r>
       <w:r>
         <w:t xml:space="preserve"> </w:t>
-      </w:r>
-      <w:r>
-        <w:lastRenderedPageBreak/>
-        <w:t xml:space="preserve">menganalisis dan menentukan penyebab emisi gas rumah kaca </w:t>
       </w:r>
       <w:r>
         <w:t>di Indonesia</w:t>
@@ -2998,7 +3498,19 @@
         <w:t>Berf</w:t>
       </w:r>
       <w:r>
-        <w:t>okus pada emisi gas rumah kaca yang terbatas pada di Indonesia, mempertimbangkan karakteristik geografis, demografis, dan ekonomi.</w:t>
+        <w:t xml:space="preserve">okus pada emisi </w:t>
+      </w:r>
+      <w:r>
+        <w:t>GRK</w:t>
+      </w:r>
+      <w:r>
+        <w:t xml:space="preserve"> yang terbatas pada di Indonesia, mempertimbangkan karakteristik geografis, demografis, dan </w:t>
+      </w:r>
+      <w:r>
+        <w:t>sektor yang memengaruhinya</w:t>
+      </w:r>
+      <w:r>
+        <w:t>.</w:t>
       </w:r>
     </w:p>
     <w:p>
@@ -3012,19 +3524,38 @@
         <w:ind w:left="1134"/>
       </w:pPr>
       <w:r>
+        <w:lastRenderedPageBreak/>
         <w:t xml:space="preserve">Penelitian ini akan </w:t>
       </w:r>
       <w:r>
         <w:t>mengimplementasikan</w:t>
       </w:r>
       <w:r>
-        <w:t xml:space="preserve"> algoritma optimisasi yang menggunakan parameter-parameter yang </w:t>
+        <w:t xml:space="preserve"> algoritma optimisasi yang menggunakan parameter</w:t>
+      </w:r>
+      <w:r>
+        <w:t xml:space="preserve"> berupa variabel-variabel </w:t>
+      </w:r>
+      <w:r>
+        <w:t xml:space="preserve">yang </w:t>
       </w:r>
       <w:r>
         <w:t>b</w:t>
       </w:r>
       <w:r>
-        <w:t xml:space="preserve">erkaitan erat dengan emisi gas rumah kaca seperti jumlah penduduk, perubahan temperatur, jumlah kadar gas rumah kaca, perubahan iklim, deforestasi, dan perubahan penggunaan lahan. </w:t>
+        <w:t xml:space="preserve">erkaitan erat dengan emisi </w:t>
+      </w:r>
+      <w:r>
+        <w:t>GRK</w:t>
+      </w:r>
+      <w:r>
+        <w:t xml:space="preserve"> seperti jumlah penduduk, perubahan temperatur, jumlah kadar </w:t>
+      </w:r>
+      <w:r>
+        <w:t>GRK</w:t>
+      </w:r>
+      <w:r>
+        <w:t xml:space="preserve">, perubahan iklim, deforestasi, dan perubahan penggunaan lahan. </w:t>
       </w:r>
     </w:p>
     <w:p>
@@ -3069,19 +3600,43 @@
         <w:t>penelitian ini adalah m</w:t>
       </w:r>
       <w:r>
-        <w:t xml:space="preserve">embantu dalam memahami hubungan dan pengaruh antara parameter-parameter </w:t>
+        <w:t xml:space="preserve">embantu dalam </w:t>
+      </w:r>
+      <w:r>
+        <w:t xml:space="preserve">menentukan </w:t>
+      </w:r>
+      <w:r>
+        <w:t xml:space="preserve">parameter-parameter </w:t>
       </w:r>
       <w:r>
         <w:t xml:space="preserve">penyebab </w:t>
       </w:r>
       <w:r>
-        <w:t>emisi gas rumah kaca di Indonesia</w:t>
+        <w:t xml:space="preserve">emisi </w:t>
+      </w:r>
+      <w:r>
+        <w:t xml:space="preserve">GRK paling besar </w:t>
+      </w:r>
+      <w:r>
+        <w:t>di Indonesia</w:t>
       </w:r>
       <w:r>
         <w:t xml:space="preserve"> dengan m</w:t>
       </w:r>
       <w:r>
-        <w:t xml:space="preserve">enggunakan algoritma optimisasi untuk menganalisis dan menentukan </w:t>
+        <w:t xml:space="preserve">enggunakan </w:t>
+      </w:r>
+      <w:r>
+        <w:t xml:space="preserve">optimisasi dengan </w:t>
+      </w:r>
+      <w:r>
+        <w:t>algoritma</w:t>
+      </w:r>
+      <w:r>
+        <w:t xml:space="preserve"> metaheuristik</w:t>
+      </w:r>
+      <w:r>
+        <w:t xml:space="preserve"> untuk menganalisis dan menentukan </w:t>
       </w:r>
       <w:r>
         <w:t xml:space="preserve">parameter </w:t>
@@ -3093,10 +3648,7 @@
         <w:t xml:space="preserve">paling berpengaruh pada </w:t>
       </w:r>
       <w:r>
-        <w:t xml:space="preserve">gas rumah </w:t>
-      </w:r>
-      <w:r>
-        <w:t>kaca</w:t>
+        <w:t>GRK</w:t>
       </w:r>
       <w:r>
         <w:t>.</w:t>
@@ -3135,13 +3687,28 @@
     </w:p>
     <w:p>
       <w:r>
-        <w:t>Penelitian ini diharapkan dapat memberikan kontribusi penting dalam memahami dan mengatasi masalah emisi gas rumah kaca di Indonesia, serta merumuskan strategi penanggulangan yang lebih efektif dan efisien. Dengan pemanfaatan teknologi algoritma optimisasi, penelitian ini juga dapat memberikan pendekatan yang leb</w:t>
+        <w:t xml:space="preserve">Penelitian ini diharapkan dapat memberikan kontribusi penting dalam memahami dan mengatasi masalah emisi </w:t>
+      </w:r>
+      <w:r>
+        <w:t>GRK</w:t>
+      </w:r>
+      <w:r>
+        <w:t xml:space="preserve"> </w:t>
+      </w:r>
+      <w:r>
+        <w:t>di Indonesia, serta merumuskan strategi penanggulangan yang lebih efektif dan efisien. Dengan pemanfaatan teknologi algoritma optimisasi, penelitian ini juga dapat memberikan pendekatan yang leb</w:t>
       </w:r>
       <w:r>
         <w:t>i</w:t>
       </w:r>
       <w:r>
-        <w:t>h akurat dan efisien dalam menentukan penyebab gas rumah kaca.</w:t>
+        <w:t xml:space="preserve">h akurat dan efisien dalam menentukan penyebab </w:t>
+      </w:r>
+      <w:r>
+        <w:t>GRK</w:t>
+      </w:r>
+      <w:r>
+        <w:t>.</w:t>
       </w:r>
     </w:p>
     <w:p>
@@ -3276,6 +3843,33 @@
         <w:t>Metode Algoritma Optimisasi (Satu-persatu beserta definisi, alur, manfaat, dan eksekusi yang diterapkan)</w:t>
       </w:r>
       <w:bookmarkEnd w:id="10"/>
+      <w:r>
+        <w:rPr>
+          <w:b/>
+          <w:bCs/>
+          <w:sz w:val="22"/>
+          <w:szCs w:val="24"/>
+        </w:rPr>
+        <w:t xml:space="preserve"> [PSO, GA, </w:t>
+      </w:r>
+      <w:r>
+        <w:rPr>
+          <w:b/>
+          <w:bCs/>
+          <w:sz w:val="22"/>
+          <w:szCs w:val="24"/>
+        </w:rPr>
+        <w:t>DE</w:t>
+      </w:r>
+      <w:r>
+        <w:rPr>
+          <w:b/>
+          <w:bCs/>
+          <w:sz w:val="22"/>
+          <w:szCs w:val="24"/>
+        </w:rPr>
+        <w:t>, GWO]</w:t>
+      </w:r>
     </w:p>
     <w:p>
       <w:pPr>
@@ -3923,7 +4517,7 @@
         <w:rPr>
           <w:rFonts w:cs="Times New Roman"/>
         </w:rPr>
-        <w:t xml:space="preserve">Rizaty, M. A. (2022, October 14). Emisi Gas Rumah Kaca Indonesia Diproyeksi Terus Naik hingga 2030. </w:t>
+        <w:t xml:space="preserve">Adamu, A., Abdullahi, M., Junaidu, S. B., &amp; Hassan, I. H. (2021). An hybrid particle swarm optimization with crow search algorithm for feature selection. </w:t>
       </w:r>
       <w:r>
         <w:rPr>
@@ -3931,6 +4525,244 @@
           <w:i/>
           <w:iCs/>
         </w:rPr>
+        <w:t>Machine Learning with Applications</w:t>
+      </w:r>
+      <w:r>
+        <w:rPr>
+          <w:rFonts w:cs="Times New Roman"/>
+        </w:rPr>
+        <w:t xml:space="preserve">, </w:t>
+      </w:r>
+      <w:r>
+        <w:rPr>
+          <w:rFonts w:cs="Times New Roman"/>
+          <w:i/>
+          <w:iCs/>
+        </w:rPr>
+        <w:t>6</w:t>
+      </w:r>
+      <w:r>
+        <w:rPr>
+          <w:rFonts w:cs="Times New Roman"/>
+        </w:rPr>
+        <w:t>, 100108. https://doi.org/10.1016/j.mlwa.2021.100108</w:t>
+      </w:r>
+    </w:p>
+    <w:p>
+      <w:pPr>
+        <w:pStyle w:val="Bibliography"/>
+        <w:rPr>
+          <w:rFonts w:cs="Times New Roman"/>
+        </w:rPr>
+      </w:pPr>
+      <w:r>
+        <w:rPr>
+          <w:rFonts w:cs="Times New Roman"/>
+        </w:rPr>
+        <w:t xml:space="preserve">Ketaren, D. G. K. (2023). PERANAN KAWASAN MANGROVE DALAM PENURUNAN EMISI GAS RUMAH KACA DI INDONESIA. </w:t>
+      </w:r>
+      <w:r>
+        <w:rPr>
+          <w:rFonts w:cs="Times New Roman"/>
+          <w:i/>
+          <w:iCs/>
+        </w:rPr>
+        <w:t>Jurnal Kelautan dan Perikanan Terapan (JKPT)</w:t>
+      </w:r>
+      <w:r>
+        <w:rPr>
+          <w:rFonts w:cs="Times New Roman"/>
+        </w:rPr>
+        <w:t xml:space="preserve">, </w:t>
+      </w:r>
+      <w:r>
+        <w:rPr>
+          <w:rFonts w:cs="Times New Roman"/>
+          <w:i/>
+          <w:iCs/>
+        </w:rPr>
+        <w:t>1</w:t>
+      </w:r>
+      <w:r>
+        <w:rPr>
+          <w:rFonts w:cs="Times New Roman"/>
+        </w:rPr>
+        <w:t>, 73. https://doi.org/10.15578/jkpt.v1i0.12050</w:t>
+      </w:r>
+    </w:p>
+    <w:p>
+      <w:pPr>
+        <w:pStyle w:val="Bibliography"/>
+        <w:rPr>
+          <w:rFonts w:cs="Times New Roman"/>
+        </w:rPr>
+      </w:pPr>
+      <w:r>
+        <w:rPr>
+          <w:rFonts w:cs="Times New Roman"/>
+        </w:rPr>
+        <w:t xml:space="preserve">Kristanto, G. A., &amp; Koven, W. (2019). Estimating greenhouse gas emissions from municipal solid waste management in Depok, Indonesia. </w:t>
+      </w:r>
+      <w:r>
+        <w:rPr>
+          <w:rFonts w:cs="Times New Roman"/>
+          <w:i/>
+          <w:iCs/>
+        </w:rPr>
+        <w:t>City and Environment Interactions</w:t>
+      </w:r>
+      <w:r>
+        <w:rPr>
+          <w:rFonts w:cs="Times New Roman"/>
+        </w:rPr>
+        <w:t xml:space="preserve">, </w:t>
+      </w:r>
+      <w:r>
+        <w:rPr>
+          <w:rFonts w:cs="Times New Roman"/>
+          <w:i/>
+          <w:iCs/>
+        </w:rPr>
+        <w:t>4</w:t>
+      </w:r>
+      <w:r>
+        <w:rPr>
+          <w:rFonts w:cs="Times New Roman"/>
+        </w:rPr>
+        <w:t>, 100027. https://doi.org/10.1016/j.cacint.2020.100027</w:t>
+      </w:r>
+    </w:p>
+    <w:p>
+      <w:pPr>
+        <w:pStyle w:val="Bibliography"/>
+        <w:rPr>
+          <w:rFonts w:cs="Times New Roman"/>
+        </w:rPr>
+      </w:pPr>
+      <w:r>
+        <w:rPr>
+          <w:rFonts w:cs="Times New Roman"/>
+        </w:rPr>
+        <w:t xml:space="preserve">Li, J., Irfan, M., Samad, S., Ali, B., Zhang, Y., Badulescu, D., &amp; Badulescu, A. (2023). The Relationship between Energy Consumption, CO2 Emissions, Economic Growth, and Health Indicators. </w:t>
+      </w:r>
+      <w:r>
+        <w:rPr>
+          <w:rFonts w:cs="Times New Roman"/>
+          <w:i/>
+          <w:iCs/>
+        </w:rPr>
+        <w:t>International Journal of Environmental Research and Public Health</w:t>
+      </w:r>
+      <w:r>
+        <w:rPr>
+          <w:rFonts w:cs="Times New Roman"/>
+        </w:rPr>
+        <w:t xml:space="preserve">, </w:t>
+      </w:r>
+      <w:r>
+        <w:rPr>
+          <w:rFonts w:cs="Times New Roman"/>
+          <w:i/>
+          <w:iCs/>
+        </w:rPr>
+        <w:t>20</w:t>
+      </w:r>
+      <w:r>
+        <w:rPr>
+          <w:rFonts w:cs="Times New Roman"/>
+        </w:rPr>
+        <w:t>(3), 2325. https://doi.org/10.3390/ijerph20032325</w:t>
+      </w:r>
+    </w:p>
+    <w:p>
+      <w:pPr>
+        <w:pStyle w:val="Bibliography"/>
+        <w:rPr>
+          <w:rFonts w:cs="Times New Roman"/>
+        </w:rPr>
+      </w:pPr>
+      <w:r>
+        <w:rPr>
+          <w:rFonts w:cs="Times New Roman"/>
+        </w:rPr>
+        <w:t xml:space="preserve">Naimi, D., Ahmed, S., &amp; Bouktir, T. (2013). An efficient optimisation method based on genetic algorithm applied to reduce greenhouse gases in power system. </w:t>
+      </w:r>
+      <w:r>
+        <w:rPr>
+          <w:rFonts w:cs="Times New Roman"/>
+          <w:i/>
+          <w:iCs/>
+        </w:rPr>
+        <w:t>2013 International Conference on Control, Decision and Information Technologies (CoDIT)</w:t>
+      </w:r>
+      <w:r>
+        <w:rPr>
+          <w:rFonts w:cs="Times New Roman"/>
+        </w:rPr>
+        <w:t>, 191–195. https://doi.org/10.1109/CoDIT.2013.6689542</w:t>
+      </w:r>
+    </w:p>
+    <w:p>
+      <w:pPr>
+        <w:pStyle w:val="Bibliography"/>
+        <w:rPr>
+          <w:rFonts w:cs="Times New Roman"/>
+        </w:rPr>
+      </w:pPr>
+      <w:r>
+        <w:rPr>
+          <w:rFonts w:cs="Times New Roman"/>
+        </w:rPr>
+        <w:t xml:space="preserve">Prastiyo, S. E., Irham, Hardyastuti, S., &amp; Jamhari. (2020). How agriculture, manufacture, and urbanization induced carbon emission? The case of Indonesia. </w:t>
+      </w:r>
+      <w:r>
+        <w:rPr>
+          <w:rFonts w:cs="Times New Roman"/>
+          <w:i/>
+          <w:iCs/>
+        </w:rPr>
+        <w:t>Environmental Science and Pollution Research</w:t>
+      </w:r>
+      <w:r>
+        <w:rPr>
+          <w:rFonts w:cs="Times New Roman"/>
+        </w:rPr>
+        <w:t xml:space="preserve">, </w:t>
+      </w:r>
+      <w:r>
+        <w:rPr>
+          <w:rFonts w:cs="Times New Roman"/>
+          <w:i/>
+          <w:iCs/>
+        </w:rPr>
+        <w:t>27</w:t>
+      </w:r>
+      <w:r>
+        <w:rPr>
+          <w:rFonts w:cs="Times New Roman"/>
+        </w:rPr>
+        <w:t>(33), 42092–42103. https://doi.org/10.1007/s11356-020-10148-w</w:t>
+      </w:r>
+    </w:p>
+    <w:p>
+      <w:pPr>
+        <w:pStyle w:val="Bibliography"/>
+        <w:rPr>
+          <w:rFonts w:cs="Times New Roman"/>
+        </w:rPr>
+      </w:pPr>
+      <w:r>
+        <w:rPr>
+          <w:rFonts w:cs="Times New Roman"/>
+        </w:rPr>
+        <w:t xml:space="preserve">Rizaty, M. A. (2022, October 14). Emisi Gas Rumah Kaca Indonesia Diproyeksi Terus Naik hingga 2030. </w:t>
+      </w:r>
+      <w:r>
+        <w:rPr>
+          <w:rFonts w:cs="Times New Roman"/>
+          <w:i/>
+          <w:iCs/>
+        </w:rPr>
         <w:t>DataIndonesia.Id</w:t>
       </w:r>
       <w:r>
@@ -3939,11 +4771,132 @@
         </w:rPr>
         <w:t>. https://dataindonesia.id/varia/detail/emisi-gas-rumah-kaca-indonesia-diproyeksi-terus-naik-hingga-2030</w:t>
       </w:r>
-      <w:r>
-        <w:rPr>
-          <w:rFonts w:cs="Times New Roman"/>
-        </w:rPr>
-        <w:t>.  Diakses pada 5 Juni 2023.</w:t>
+    </w:p>
+    <w:p>
+      <w:pPr>
+        <w:pStyle w:val="Bibliography"/>
+        <w:rPr>
+          <w:rFonts w:cs="Times New Roman"/>
+        </w:rPr>
+      </w:pPr>
+      <w:r>
+        <w:rPr>
+          <w:rFonts w:cs="Times New Roman"/>
+        </w:rPr>
+        <w:lastRenderedPageBreak/>
+        <w:t xml:space="preserve">Rytter, M., Sørensen, J. C., Jørgensen, B. N., &amp; Körner, O. (2012). ADVANCED MODEL-BASED GREENHOUSE CLIMATE CONTROL USING MULTI-OBJECTIVE OPTIMIZATION. </w:t>
+      </w:r>
+      <w:r>
+        <w:rPr>
+          <w:rFonts w:cs="Times New Roman"/>
+          <w:i/>
+          <w:iCs/>
+        </w:rPr>
+        <w:t>Acta Horticulturae</w:t>
+      </w:r>
+      <w:r>
+        <w:rPr>
+          <w:rFonts w:cs="Times New Roman"/>
+        </w:rPr>
+        <w:t xml:space="preserve">, </w:t>
+      </w:r>
+      <w:r>
+        <w:rPr>
+          <w:rFonts w:cs="Times New Roman"/>
+          <w:i/>
+          <w:iCs/>
+        </w:rPr>
+        <w:t>957</w:t>
+      </w:r>
+      <w:r>
+        <w:rPr>
+          <w:rFonts w:cs="Times New Roman"/>
+        </w:rPr>
+        <w:t>, 29–35. https://doi.org/10.17660/ActaHortic.2012.957.2</w:t>
+      </w:r>
+    </w:p>
+    <w:p>
+      <w:pPr>
+        <w:pStyle w:val="Bibliography"/>
+        <w:rPr>
+          <w:rFonts w:cs="Times New Roman"/>
+        </w:rPr>
+      </w:pPr>
+      <w:r>
+        <w:rPr>
+          <w:rFonts w:cs="Times New Roman"/>
+        </w:rPr>
+        <w:t xml:space="preserve">Uzlu, E. (2021). Estimates of greenhouse gas emission in Turkey with grey wolf optimizer algorithm-optimized artificial neural networks. </w:t>
+      </w:r>
+      <w:r>
+        <w:rPr>
+          <w:rFonts w:cs="Times New Roman"/>
+          <w:i/>
+          <w:iCs/>
+        </w:rPr>
+        <w:t>Neural Computing and Applications</w:t>
+      </w:r>
+      <w:r>
+        <w:rPr>
+          <w:rFonts w:cs="Times New Roman"/>
+        </w:rPr>
+        <w:t xml:space="preserve">, </w:t>
+      </w:r>
+      <w:r>
+        <w:rPr>
+          <w:rFonts w:cs="Times New Roman"/>
+          <w:i/>
+          <w:iCs/>
+        </w:rPr>
+        <w:t>33</w:t>
+      </w:r>
+      <w:r>
+        <w:rPr>
+          <w:rFonts w:cs="Times New Roman"/>
+        </w:rPr>
+        <w:t>(20), 13567–13585. https://doi.org/10.1007/s00521-021-05980-1</w:t>
+      </w:r>
+    </w:p>
+    <w:p>
+      <w:pPr>
+        <w:pStyle w:val="Bibliography"/>
+        <w:rPr>
+          <w:rFonts w:cs="Times New Roman"/>
+        </w:rPr>
+      </w:pPr>
+      <w:r>
+        <w:rPr>
+          <w:rFonts w:cs="Times New Roman"/>
+        </w:rPr>
+        <w:t xml:space="preserve">Yusuf, A. M., Abubakar, A. B., &amp; Mamman, S. O. (2020). Relationship between greenhouse gas emission, energy consumption, and economic growth: Evidence from some selected oil-producing African countries. </w:t>
+      </w:r>
+      <w:r>
+        <w:rPr>
+          <w:rFonts w:cs="Times New Roman"/>
+          <w:i/>
+          <w:iCs/>
+        </w:rPr>
+        <w:t>Environmental Science and Pollution Research</w:t>
+      </w:r>
+      <w:r>
+        <w:rPr>
+          <w:rFonts w:cs="Times New Roman"/>
+        </w:rPr>
+        <w:t xml:space="preserve">, </w:t>
+      </w:r>
+      <w:r>
+        <w:rPr>
+          <w:rFonts w:cs="Times New Roman"/>
+          <w:i/>
+          <w:iCs/>
+        </w:rPr>
+        <w:t>27</w:t>
+      </w:r>
+      <w:r>
+        <w:rPr>
+          <w:rFonts w:cs="Times New Roman"/>
+        </w:rPr>
+        <w:t>(13), 15815–15823. https://doi.org/10.1007/s11356-020-08065-z</w:t>
       </w:r>
     </w:p>
     <w:p>
@@ -3967,7 +4920,7 @@
 </file>
 
 <file path=word/endnotes.xml><?xml version="1.0" encoding="utf-8"?>
-<w:endnotes xmlns:wpc="http://schemas.microsoft.com/office/word/2010/wordprocessingCanvas" xmlns:cx="http://schemas.microsoft.com/office/drawing/2014/chartex" xmlns:cx1="http://schemas.microsoft.com/office/drawing/2015/9/8/chartex" xmlns:cx2="http://schemas.microsoft.com/office/drawing/2015/10/21/chartex" xmlns:cx3="http://schemas.microsoft.com/office/drawing/2016/5/9/chartex" xmlns:cx4="http://schemas.microsoft.com/office/drawing/2016/5/10/chartex" xmlns:cx5="http://schemas.microsoft.com/office/drawing/2016/5/11/chartex" xmlns:cx6="http://schemas.microsoft.com/office/drawing/2016/5/12/chartex" xmlns:cx7="http://schemas.microsoft.com/office/drawing/2016/5/13/chartex" xmlns:cx8="http://schemas.microsoft.com/office/drawing/2016/5/14/chartex" xmlns:mc="http://schemas.openxmlformats.org/markup-compatibility/2006" xmlns:aink="http://schemas.microsoft.com/office/drawing/2016/ink" xmlns:am3d="http://schemas.microsoft.com/office/drawing/2017/model3d" xmlns:o="urn:schemas-microsoft-com:office:office" xmlns:oel="http://schemas.microsoft.com/office/2019/extlst" xmlns:r="http://schemas.openxmlformats.org/officeDocument/2006/relationships" xmlns:m="http://schemas.openxmlformats.org/officeDocument/2006/math" xmlns:v="urn:schemas-microsoft-com:vml" xmlns:wp14="http://schemas.microsoft.com/office/word/2010/wordprocessingDrawing" xmlns:wp="http://schemas.openxmlformats.org/drawingml/2006/wordprocessingDrawing" xmlns:w10="urn:schemas-microsoft-com:office:word" xmlns:w="http://schemas.openxmlformats.org/wordprocessingml/2006/main" xmlns:w14="http://schemas.microsoft.com/office/word/2010/wordml" xmlns:w15="http://schemas.microsoft.com/office/word/2012/wordml" xmlns:w16cex="http://schemas.microsoft.com/office/word/2018/wordml/cex" xmlns:w16cid="http://schemas.microsoft.com/office/word/2016/wordml/cid" xmlns:w16="http://schemas.microsoft.com/office/word/2018/wordml" xmlns:w16du="http://schemas.microsoft.com/office/word/2023/wordml/word16du" xmlns:w16sdtdh="http://schemas.microsoft.com/office/word/2020/wordml/sdtdatahash" xmlns:w16se="http://schemas.microsoft.com/office/word/2015/wordml/symex" xmlns:wpg="http://schemas.microsoft.com/office/word/2010/wordprocessingGroup" xmlns:wpi="http://schemas.microsoft.com/office/word/2010/wordprocessingInk" xmlns:wne="http://schemas.microsoft.com/office/word/2006/wordml" xmlns:wps="http://schemas.microsoft.com/office/word/2010/wordprocessingShape" mc:Ignorable="w14 w15 w16se w16cid w16 w16cex w16sdtdh wp14">
+<w:endnotes xmlns:wpc="http://schemas.microsoft.com/office/word/2010/wordprocessingCanvas" xmlns:cx="http://schemas.microsoft.com/office/drawing/2014/chartex" xmlns:cx1="http://schemas.microsoft.com/office/drawing/2015/9/8/chartex" xmlns:cx2="http://schemas.microsoft.com/office/drawing/2015/10/21/chartex" xmlns:cx3="http://schemas.microsoft.com/office/drawing/2016/5/9/chartex" xmlns:cx4="http://schemas.microsoft.com/office/drawing/2016/5/10/chartex" xmlns:cx5="http://schemas.microsoft.com/office/drawing/2016/5/11/chartex" xmlns:cx6="http://schemas.microsoft.com/office/drawing/2016/5/12/chartex" xmlns:cx7="http://schemas.microsoft.com/office/drawing/2016/5/13/chartex" xmlns:cx8="http://schemas.microsoft.com/office/drawing/2016/5/14/chartex" xmlns:mc="http://schemas.openxmlformats.org/markup-compatibility/2006" xmlns:aink="http://schemas.microsoft.com/office/drawing/2016/ink" xmlns:am3d="http://schemas.microsoft.com/office/drawing/2017/model3d" xmlns:o="urn:schemas-microsoft-com:office:office" xmlns:oel="http://schemas.microsoft.com/office/2019/extlst" xmlns:r="http://schemas.openxmlformats.org/officeDocument/2006/relationships" xmlns:m="http://schemas.openxmlformats.org/officeDocument/2006/math" xmlns:v="urn:schemas-microsoft-com:vml" xmlns:wp14="http://schemas.microsoft.com/office/word/2010/wordprocessingDrawing" xmlns:wp="http://schemas.openxmlformats.org/drawingml/2006/wordprocessingDrawing" xmlns:w10="urn:schemas-microsoft-com:office:word" xmlns:w="http://schemas.openxmlformats.org/wordprocessingml/2006/main" xmlns:w14="http://schemas.microsoft.com/office/word/2010/wordml" xmlns:w15="http://schemas.microsoft.com/office/word/2012/wordml" xmlns:w16cex="http://schemas.microsoft.com/office/word/2018/wordml/cex" xmlns:w16cid="http://schemas.microsoft.com/office/word/2016/wordml/cid" xmlns:w16="http://schemas.microsoft.com/office/word/2018/wordml" xmlns:w16sdtdh="http://schemas.microsoft.com/office/word/2020/wordml/sdtdatahash" xmlns:w16se="http://schemas.microsoft.com/office/word/2015/wordml/symex" xmlns:wpg="http://schemas.microsoft.com/office/word/2010/wordprocessingGroup" xmlns:wpi="http://schemas.microsoft.com/office/word/2010/wordprocessingInk" xmlns:wne="http://schemas.microsoft.com/office/word/2006/wordml" xmlns:wps="http://schemas.microsoft.com/office/word/2010/wordprocessingShape" mc:Ignorable="w14 w15 w16se w16cid w16 w16cex w16sdtdh wp14">
   <w:endnote w:type="separator" w:id="-1">
     <w:p>
       <w:pPr>
@@ -3994,7 +4947,7 @@
 </file>
 
 <file path=word/footer1.xml><?xml version="1.0" encoding="utf-8"?>
-<w:ftr xmlns:wpc="http://schemas.microsoft.com/office/word/2010/wordprocessingCanvas" xmlns:cx="http://schemas.microsoft.com/office/drawing/2014/chartex" xmlns:cx1="http://schemas.microsoft.com/office/drawing/2015/9/8/chartex" xmlns:cx2="http://schemas.microsoft.com/office/drawing/2015/10/21/chartex" xmlns:cx3="http://schemas.microsoft.com/office/drawing/2016/5/9/chartex" xmlns:cx4="http://schemas.microsoft.com/office/drawing/2016/5/10/chartex" xmlns:cx5="http://schemas.microsoft.com/office/drawing/2016/5/11/chartex" xmlns:cx6="http://schemas.microsoft.com/office/drawing/2016/5/12/chartex" xmlns:cx7="http://schemas.microsoft.com/office/drawing/2016/5/13/chartex" xmlns:cx8="http://schemas.microsoft.com/office/drawing/2016/5/14/chartex" xmlns:mc="http://schemas.openxmlformats.org/markup-compatibility/2006" xmlns:aink="http://schemas.microsoft.com/office/drawing/2016/ink" xmlns:am3d="http://schemas.microsoft.com/office/drawing/2017/model3d" xmlns:o="urn:schemas-microsoft-com:office:office" xmlns:oel="http://schemas.microsoft.com/office/2019/extlst" xmlns:r="http://schemas.openxmlformats.org/officeDocument/2006/relationships" xmlns:m="http://schemas.openxmlformats.org/officeDocument/2006/math" xmlns:v="urn:schemas-microsoft-com:vml" xmlns:wp14="http://schemas.microsoft.com/office/word/2010/wordprocessingDrawing" xmlns:wp="http://schemas.openxmlformats.org/drawingml/2006/wordprocessingDrawing" xmlns:w10="urn:schemas-microsoft-com:office:word" xmlns:w="http://schemas.openxmlformats.org/wordprocessingml/2006/main" xmlns:w14="http://schemas.microsoft.com/office/word/2010/wordml" xmlns:w15="http://schemas.microsoft.com/office/word/2012/wordml" xmlns:w16cex="http://schemas.microsoft.com/office/word/2018/wordml/cex" xmlns:w16cid="http://schemas.microsoft.com/office/word/2016/wordml/cid" xmlns:w16="http://schemas.microsoft.com/office/word/2018/wordml" xmlns:w16du="http://schemas.microsoft.com/office/word/2023/wordml/word16du" xmlns:w16sdtdh="http://schemas.microsoft.com/office/word/2020/wordml/sdtdatahash" xmlns:w16se="http://schemas.microsoft.com/office/word/2015/wordml/symex" xmlns:wpg="http://schemas.microsoft.com/office/word/2010/wordprocessingGroup" xmlns:wpi="http://schemas.microsoft.com/office/word/2010/wordprocessingInk" xmlns:wne="http://schemas.microsoft.com/office/word/2006/wordml" xmlns:wps="http://schemas.microsoft.com/office/word/2010/wordprocessingShape" mc:Ignorable="w14 w15 w16se w16cid w16 w16cex w16sdtdh wp14">
+<w:ftr xmlns:wpc="http://schemas.microsoft.com/office/word/2010/wordprocessingCanvas" xmlns:cx="http://schemas.microsoft.com/office/drawing/2014/chartex" xmlns:cx1="http://schemas.microsoft.com/office/drawing/2015/9/8/chartex" xmlns:cx2="http://schemas.microsoft.com/office/drawing/2015/10/21/chartex" xmlns:cx3="http://schemas.microsoft.com/office/drawing/2016/5/9/chartex" xmlns:cx4="http://schemas.microsoft.com/office/drawing/2016/5/10/chartex" xmlns:cx5="http://schemas.microsoft.com/office/drawing/2016/5/11/chartex" xmlns:cx6="http://schemas.microsoft.com/office/drawing/2016/5/12/chartex" xmlns:cx7="http://schemas.microsoft.com/office/drawing/2016/5/13/chartex" xmlns:cx8="http://schemas.microsoft.com/office/drawing/2016/5/14/chartex" xmlns:mc="http://schemas.openxmlformats.org/markup-compatibility/2006" xmlns:aink="http://schemas.microsoft.com/office/drawing/2016/ink" xmlns:am3d="http://schemas.microsoft.com/office/drawing/2017/model3d" xmlns:o="urn:schemas-microsoft-com:office:office" xmlns:oel="http://schemas.microsoft.com/office/2019/extlst" xmlns:r="http://schemas.openxmlformats.org/officeDocument/2006/relationships" xmlns:m="http://schemas.openxmlformats.org/officeDocument/2006/math" xmlns:v="urn:schemas-microsoft-com:vml" xmlns:wp14="http://schemas.microsoft.com/office/word/2010/wordprocessingDrawing" xmlns:wp="http://schemas.openxmlformats.org/drawingml/2006/wordprocessingDrawing" xmlns:w10="urn:schemas-microsoft-com:office:word" xmlns:w="http://schemas.openxmlformats.org/wordprocessingml/2006/main" xmlns:w14="http://schemas.microsoft.com/office/word/2010/wordml" xmlns:w15="http://schemas.microsoft.com/office/word/2012/wordml" xmlns:w16cex="http://schemas.microsoft.com/office/word/2018/wordml/cex" xmlns:w16cid="http://schemas.microsoft.com/office/word/2016/wordml/cid" xmlns:w16="http://schemas.microsoft.com/office/word/2018/wordml" xmlns:w16sdtdh="http://schemas.microsoft.com/office/word/2020/wordml/sdtdatahash" xmlns:w16se="http://schemas.microsoft.com/office/word/2015/wordml/symex" xmlns:wpg="http://schemas.microsoft.com/office/word/2010/wordprocessingGroup" xmlns:wpi="http://schemas.microsoft.com/office/word/2010/wordprocessingInk" xmlns:wne="http://schemas.microsoft.com/office/word/2006/wordml" xmlns:wps="http://schemas.microsoft.com/office/word/2010/wordprocessingShape" mc:Ignorable="w14 w15 w16se w16cid w16 w16cex w16sdtdh wp14">
   <w:p>
     <w:pPr>
       <w:pStyle w:val="Footer"/>
@@ -4073,7 +5026,7 @@
 </file>
 
 <file path=word/footer2.xml><?xml version="1.0" encoding="utf-8"?>
-<w:ftr xmlns:wpc="http://schemas.microsoft.com/office/word/2010/wordprocessingCanvas" xmlns:cx="http://schemas.microsoft.com/office/drawing/2014/chartex" xmlns:cx1="http://schemas.microsoft.com/office/drawing/2015/9/8/chartex" xmlns:cx2="http://schemas.microsoft.com/office/drawing/2015/10/21/chartex" xmlns:cx3="http://schemas.microsoft.com/office/drawing/2016/5/9/chartex" xmlns:cx4="http://schemas.microsoft.com/office/drawing/2016/5/10/chartex" xmlns:cx5="http://schemas.microsoft.com/office/drawing/2016/5/11/chartex" xmlns:cx6="http://schemas.microsoft.com/office/drawing/2016/5/12/chartex" xmlns:cx7="http://schemas.microsoft.com/office/drawing/2016/5/13/chartex" xmlns:cx8="http://schemas.microsoft.com/office/drawing/2016/5/14/chartex" xmlns:mc="http://schemas.openxmlformats.org/markup-compatibility/2006" xmlns:aink="http://schemas.microsoft.com/office/drawing/2016/ink" xmlns:am3d="http://schemas.microsoft.com/office/drawing/2017/model3d" xmlns:o="urn:schemas-microsoft-com:office:office" xmlns:oel="http://schemas.microsoft.com/office/2019/extlst" xmlns:r="http://schemas.openxmlformats.org/officeDocument/2006/relationships" xmlns:m="http://schemas.openxmlformats.org/officeDocument/2006/math" xmlns:v="urn:schemas-microsoft-com:vml" xmlns:wp14="http://schemas.microsoft.com/office/word/2010/wordprocessingDrawing" xmlns:wp="http://schemas.openxmlformats.org/drawingml/2006/wordprocessingDrawing" xmlns:w10="urn:schemas-microsoft-com:office:word" xmlns:w="http://schemas.openxmlformats.org/wordprocessingml/2006/main" xmlns:w14="http://schemas.microsoft.com/office/word/2010/wordml" xmlns:w15="http://schemas.microsoft.com/office/word/2012/wordml" xmlns:w16cex="http://schemas.microsoft.com/office/word/2018/wordml/cex" xmlns:w16cid="http://schemas.microsoft.com/office/word/2016/wordml/cid" xmlns:w16="http://schemas.microsoft.com/office/word/2018/wordml" xmlns:w16du="http://schemas.microsoft.com/office/word/2023/wordml/word16du" xmlns:w16sdtdh="http://schemas.microsoft.com/office/word/2020/wordml/sdtdatahash" xmlns:w16se="http://schemas.microsoft.com/office/word/2015/wordml/symex" xmlns:wpg="http://schemas.microsoft.com/office/word/2010/wordprocessingGroup" xmlns:wpi="http://schemas.microsoft.com/office/word/2010/wordprocessingInk" xmlns:wne="http://schemas.microsoft.com/office/word/2006/wordml" xmlns:wps="http://schemas.microsoft.com/office/word/2010/wordprocessingShape" mc:Ignorable="w14 w15 w16se w16cid w16 w16cex w16sdtdh wp14">
+<w:ftr xmlns:wpc="http://schemas.microsoft.com/office/word/2010/wordprocessingCanvas" xmlns:cx="http://schemas.microsoft.com/office/drawing/2014/chartex" xmlns:cx1="http://schemas.microsoft.com/office/drawing/2015/9/8/chartex" xmlns:cx2="http://schemas.microsoft.com/office/drawing/2015/10/21/chartex" xmlns:cx3="http://schemas.microsoft.com/office/drawing/2016/5/9/chartex" xmlns:cx4="http://schemas.microsoft.com/office/drawing/2016/5/10/chartex" xmlns:cx5="http://schemas.microsoft.com/office/drawing/2016/5/11/chartex" xmlns:cx6="http://schemas.microsoft.com/office/drawing/2016/5/12/chartex" xmlns:cx7="http://schemas.microsoft.com/office/drawing/2016/5/13/chartex" xmlns:cx8="http://schemas.microsoft.com/office/drawing/2016/5/14/chartex" xmlns:mc="http://schemas.openxmlformats.org/markup-compatibility/2006" xmlns:aink="http://schemas.microsoft.com/office/drawing/2016/ink" xmlns:am3d="http://schemas.microsoft.com/office/drawing/2017/model3d" xmlns:o="urn:schemas-microsoft-com:office:office" xmlns:oel="http://schemas.microsoft.com/office/2019/extlst" xmlns:r="http://schemas.openxmlformats.org/officeDocument/2006/relationships" xmlns:m="http://schemas.openxmlformats.org/officeDocument/2006/math" xmlns:v="urn:schemas-microsoft-com:vml" xmlns:wp14="http://schemas.microsoft.com/office/word/2010/wordprocessingDrawing" xmlns:wp="http://schemas.openxmlformats.org/drawingml/2006/wordprocessingDrawing" xmlns:w10="urn:schemas-microsoft-com:office:word" xmlns:w="http://schemas.openxmlformats.org/wordprocessingml/2006/main" xmlns:w14="http://schemas.microsoft.com/office/word/2010/wordml" xmlns:w15="http://schemas.microsoft.com/office/word/2012/wordml" xmlns:w16cex="http://schemas.microsoft.com/office/word/2018/wordml/cex" xmlns:w16cid="http://schemas.microsoft.com/office/word/2016/wordml/cid" xmlns:w16="http://schemas.microsoft.com/office/word/2018/wordml" xmlns:w16sdtdh="http://schemas.microsoft.com/office/word/2020/wordml/sdtdatahash" xmlns:w16se="http://schemas.microsoft.com/office/word/2015/wordml/symex" xmlns:wpg="http://schemas.microsoft.com/office/word/2010/wordprocessingGroup" xmlns:wpi="http://schemas.microsoft.com/office/word/2010/wordprocessingInk" xmlns:wne="http://schemas.microsoft.com/office/word/2006/wordml" xmlns:wps="http://schemas.microsoft.com/office/word/2010/wordprocessingShape" mc:Ignorable="w14 w15 w16se w16cid w16 w16cex w16sdtdh wp14">
   <w:p>
     <w:pPr>
       <w:pStyle w:val="Footer"/>
@@ -4150,7 +5103,7 @@
 </file>
 
 <file path=word/footnotes.xml><?xml version="1.0" encoding="utf-8"?>
-<w:footnotes xmlns:wpc="http://schemas.microsoft.com/office/word/2010/wordprocessingCanvas" xmlns:cx="http://schemas.microsoft.com/office/drawing/2014/chartex" xmlns:cx1="http://schemas.microsoft.com/office/drawing/2015/9/8/chartex" xmlns:cx2="http://schemas.microsoft.com/office/drawing/2015/10/21/chartex" xmlns:cx3="http://schemas.microsoft.com/office/drawing/2016/5/9/chartex" xmlns:cx4="http://schemas.microsoft.com/office/drawing/2016/5/10/chartex" xmlns:cx5="http://schemas.microsoft.com/office/drawing/2016/5/11/chartex" xmlns:cx6="http://schemas.microsoft.com/office/drawing/2016/5/12/chartex" xmlns:cx7="http://schemas.microsoft.com/office/drawing/2016/5/13/chartex" xmlns:cx8="http://schemas.microsoft.com/office/drawing/2016/5/14/chartex" xmlns:mc="http://schemas.openxmlformats.org/markup-compatibility/2006" xmlns:aink="http://schemas.microsoft.com/office/drawing/2016/ink" xmlns:am3d="http://schemas.microsoft.com/office/drawing/2017/model3d" xmlns:o="urn:schemas-microsoft-com:office:office" xmlns:oel="http://schemas.microsoft.com/office/2019/extlst" xmlns:r="http://schemas.openxmlformats.org/officeDocument/2006/relationships" xmlns:m="http://schemas.openxmlformats.org/officeDocument/2006/math" xmlns:v="urn:schemas-microsoft-com:vml" xmlns:wp14="http://schemas.microsoft.com/office/word/2010/wordprocessingDrawing" xmlns:wp="http://schemas.openxmlformats.org/drawingml/2006/wordprocessingDrawing" xmlns:w10="urn:schemas-microsoft-com:office:word" xmlns:w="http://schemas.openxmlformats.org/wordprocessingml/2006/main" xmlns:w14="http://schemas.microsoft.com/office/word/2010/wordml" xmlns:w15="http://schemas.microsoft.com/office/word/2012/wordml" xmlns:w16cex="http://schemas.microsoft.com/office/word/2018/wordml/cex" xmlns:w16cid="http://schemas.microsoft.com/office/word/2016/wordml/cid" xmlns:w16="http://schemas.microsoft.com/office/word/2018/wordml" xmlns:w16du="http://schemas.microsoft.com/office/word/2023/wordml/word16du" xmlns:w16sdtdh="http://schemas.microsoft.com/office/word/2020/wordml/sdtdatahash" xmlns:w16se="http://schemas.microsoft.com/office/word/2015/wordml/symex" xmlns:wpg="http://schemas.microsoft.com/office/word/2010/wordprocessingGroup" xmlns:wpi="http://schemas.microsoft.com/office/word/2010/wordprocessingInk" xmlns:wne="http://schemas.microsoft.com/office/word/2006/wordml" xmlns:wps="http://schemas.microsoft.com/office/word/2010/wordprocessingShape" mc:Ignorable="w14 w15 w16se w16cid w16 w16cex w16sdtdh wp14">
+<w:footnotes xmlns:wpc="http://schemas.microsoft.com/office/word/2010/wordprocessingCanvas" xmlns:cx="http://schemas.microsoft.com/office/drawing/2014/chartex" xmlns:cx1="http://schemas.microsoft.com/office/drawing/2015/9/8/chartex" xmlns:cx2="http://schemas.microsoft.com/office/drawing/2015/10/21/chartex" xmlns:cx3="http://schemas.microsoft.com/office/drawing/2016/5/9/chartex" xmlns:cx4="http://schemas.microsoft.com/office/drawing/2016/5/10/chartex" xmlns:cx5="http://schemas.microsoft.com/office/drawing/2016/5/11/chartex" xmlns:cx6="http://schemas.microsoft.com/office/drawing/2016/5/12/chartex" xmlns:cx7="http://schemas.microsoft.com/office/drawing/2016/5/13/chartex" xmlns:cx8="http://schemas.microsoft.com/office/drawing/2016/5/14/chartex" xmlns:mc="http://schemas.openxmlformats.org/markup-compatibility/2006" xmlns:aink="http://schemas.microsoft.com/office/drawing/2016/ink" xmlns:am3d="http://schemas.microsoft.com/office/drawing/2017/model3d" xmlns:o="urn:schemas-microsoft-com:office:office" xmlns:oel="http://schemas.microsoft.com/office/2019/extlst" xmlns:r="http://schemas.openxmlformats.org/officeDocument/2006/relationships" xmlns:m="http://schemas.openxmlformats.org/officeDocument/2006/math" xmlns:v="urn:schemas-microsoft-com:vml" xmlns:wp14="http://schemas.microsoft.com/office/word/2010/wordprocessingDrawing" xmlns:wp="http://schemas.openxmlformats.org/drawingml/2006/wordprocessingDrawing" xmlns:w10="urn:schemas-microsoft-com:office:word" xmlns:w="http://schemas.openxmlformats.org/wordprocessingml/2006/main" xmlns:w14="http://schemas.microsoft.com/office/word/2010/wordml" xmlns:w15="http://schemas.microsoft.com/office/word/2012/wordml" xmlns:w16cex="http://schemas.microsoft.com/office/word/2018/wordml/cex" xmlns:w16cid="http://schemas.microsoft.com/office/word/2016/wordml/cid" xmlns:w16="http://schemas.microsoft.com/office/word/2018/wordml" xmlns:w16sdtdh="http://schemas.microsoft.com/office/word/2020/wordml/sdtdatahash" xmlns:w16se="http://schemas.microsoft.com/office/word/2015/wordml/symex" xmlns:wpg="http://schemas.microsoft.com/office/word/2010/wordprocessingGroup" xmlns:wpi="http://schemas.microsoft.com/office/word/2010/wordprocessingInk" xmlns:wne="http://schemas.microsoft.com/office/word/2006/wordml" xmlns:wps="http://schemas.microsoft.com/office/word/2010/wordprocessingShape" mc:Ignorable="w14 w15 w16se w16cid w16 w16cex w16sdtdh wp14">
   <w:footnote w:type="separator" w:id="-1">
     <w:p>
       <w:pPr>
@@ -4177,7 +5130,7 @@
 </file>
 
 <file path=word/numbering.xml><?xml version="1.0" encoding="utf-8"?>
-<w:numbering xmlns:wpc="http://schemas.microsoft.com/office/word/2010/wordprocessingCanvas" xmlns:cx="http://schemas.microsoft.com/office/drawing/2014/chartex" xmlns:cx1="http://schemas.microsoft.com/office/drawing/2015/9/8/chartex" xmlns:cx2="http://schemas.microsoft.com/office/drawing/2015/10/21/chartex" xmlns:cx3="http://schemas.microsoft.com/office/drawing/2016/5/9/chartex" xmlns:cx4="http://schemas.microsoft.com/office/drawing/2016/5/10/chartex" xmlns:cx5="http://schemas.microsoft.com/office/drawing/2016/5/11/chartex" xmlns:cx6="http://schemas.microsoft.com/office/drawing/2016/5/12/chartex" xmlns:cx7="http://schemas.microsoft.com/office/drawing/2016/5/13/chartex" xmlns:cx8="http://schemas.microsoft.com/office/drawing/2016/5/14/chartex" xmlns:mc="http://schemas.openxmlformats.org/markup-compatibility/2006" xmlns:aink="http://schemas.microsoft.com/office/drawing/2016/ink" xmlns:am3d="http://schemas.microsoft.com/office/drawing/2017/model3d" xmlns:o="urn:schemas-microsoft-com:office:office" xmlns:oel="http://schemas.microsoft.com/office/2019/extlst" xmlns:r="http://schemas.openxmlformats.org/officeDocument/2006/relationships" xmlns:m="http://schemas.openxmlformats.org/officeDocument/2006/math" xmlns:v="urn:schemas-microsoft-com:vml" xmlns:wp14="http://schemas.microsoft.com/office/word/2010/wordprocessingDrawing" xmlns:wp="http://schemas.openxmlformats.org/drawingml/2006/wordprocessingDrawing" xmlns:w10="urn:schemas-microsoft-com:office:word" xmlns:w="http://schemas.openxmlformats.org/wordprocessingml/2006/main" xmlns:w14="http://schemas.microsoft.com/office/word/2010/wordml" xmlns:w15="http://schemas.microsoft.com/office/word/2012/wordml" xmlns:w16cex="http://schemas.microsoft.com/office/word/2018/wordml/cex" xmlns:w16cid="http://schemas.microsoft.com/office/word/2016/wordml/cid" xmlns:w16="http://schemas.microsoft.com/office/word/2018/wordml" xmlns:w16du="http://schemas.microsoft.com/office/word/2023/wordml/word16du" xmlns:w16sdtdh="http://schemas.microsoft.com/office/word/2020/wordml/sdtdatahash" xmlns:w16se="http://schemas.microsoft.com/office/word/2015/wordml/symex" xmlns:wpg="http://schemas.microsoft.com/office/word/2010/wordprocessingGroup" xmlns:wpi="http://schemas.microsoft.com/office/word/2010/wordprocessingInk" xmlns:wne="http://schemas.microsoft.com/office/word/2006/wordml" xmlns:wps="http://schemas.microsoft.com/office/word/2010/wordprocessingShape" mc:Ignorable="w14 w15 w16se w16cid w16 w16cex w16sdtdh wp14">
+<w:numbering xmlns:wpc="http://schemas.microsoft.com/office/word/2010/wordprocessingCanvas" xmlns:cx="http://schemas.microsoft.com/office/drawing/2014/chartex" xmlns:cx1="http://schemas.microsoft.com/office/drawing/2015/9/8/chartex" xmlns:cx2="http://schemas.microsoft.com/office/drawing/2015/10/21/chartex" xmlns:cx3="http://schemas.microsoft.com/office/drawing/2016/5/9/chartex" xmlns:cx4="http://schemas.microsoft.com/office/drawing/2016/5/10/chartex" xmlns:cx5="http://schemas.microsoft.com/office/drawing/2016/5/11/chartex" xmlns:cx6="http://schemas.microsoft.com/office/drawing/2016/5/12/chartex" xmlns:cx7="http://schemas.microsoft.com/office/drawing/2016/5/13/chartex" xmlns:cx8="http://schemas.microsoft.com/office/drawing/2016/5/14/chartex" xmlns:mc="http://schemas.openxmlformats.org/markup-compatibility/2006" xmlns:aink="http://schemas.microsoft.com/office/drawing/2016/ink" xmlns:am3d="http://schemas.microsoft.com/office/drawing/2017/model3d" xmlns:o="urn:schemas-microsoft-com:office:office" xmlns:oel="http://schemas.microsoft.com/office/2019/extlst" xmlns:r="http://schemas.openxmlformats.org/officeDocument/2006/relationships" xmlns:m="http://schemas.openxmlformats.org/officeDocument/2006/math" xmlns:v="urn:schemas-microsoft-com:vml" xmlns:wp14="http://schemas.microsoft.com/office/word/2010/wordprocessingDrawing" xmlns:wp="http://schemas.openxmlformats.org/drawingml/2006/wordprocessingDrawing" xmlns:w10="urn:schemas-microsoft-com:office:word" xmlns:w="http://schemas.openxmlformats.org/wordprocessingml/2006/main" xmlns:w14="http://schemas.microsoft.com/office/word/2010/wordml" xmlns:w15="http://schemas.microsoft.com/office/word/2012/wordml" xmlns:w16cex="http://schemas.microsoft.com/office/word/2018/wordml/cex" xmlns:w16cid="http://schemas.microsoft.com/office/word/2016/wordml/cid" xmlns:w16="http://schemas.microsoft.com/office/word/2018/wordml" xmlns:w16sdtdh="http://schemas.microsoft.com/office/word/2020/wordml/sdtdatahash" xmlns:w16se="http://schemas.microsoft.com/office/word/2015/wordml/symex" xmlns:wpg="http://schemas.microsoft.com/office/word/2010/wordprocessingGroup" xmlns:wpi="http://schemas.microsoft.com/office/word/2010/wordprocessingInk" xmlns:wne="http://schemas.microsoft.com/office/word/2006/wordml" xmlns:wps="http://schemas.microsoft.com/office/word/2010/wordprocessingShape" mc:Ignorable="w14 w15 w16se w16cid w16 w16cex w16sdtdh wp14">
   <w:abstractNum w:abstractNumId="0" w15:restartNumberingAfterBreak="0">
     <w:nsid w:val="05A12AEE"/>
     <w:multiLevelType w:val="multilevel"/>

</xml_diff>

<commit_message>
Update BAB II - 1
</commit_message>
<xml_diff>
--- a/105219002_Kiagus Muhammad Arsyad_Draf Tugas Akhir.docx
+++ b/105219002_Kiagus Muhammad Arsyad_Draf Tugas Akhir.docx
@@ -3223,7 +3223,7 @@
         <w:fldChar w:fldCharType="begin"/>
       </w:r>
       <w:r>
-        <w:instrText xml:space="preserve"> ADDIN ZOTERO_ITEM CSL_CITATION {"citationID":"YGIMuCXx","properties":{"formattedCitation":"(Uzlu, 2021)","plainCitation":"(Uzlu, 2021)","noteIndex":0},"citationItems":[{"id":938,"uris":["http://zotero.org/users/8530945/items/I6R7AZLH"],"itemData":{"id":938,"type":"article-journal","abstract":"The main purpose of this study was to predict Turkey’s future greenhouse gas (GHG) emissions using an artiﬁcial neural network (ANN) model trained by a grey wolf optimizer (GWO) algorithm. Gross domestic product, energy consumption, population, urbanization rate, and renewable energy production data were used as predictor variables. To probe the accuracy of the proposed model, the new ANN-GWO model’s performance was compared with the performance of ANNBP (back propagation), ANN-ABC (artiﬁcial bee colony), and ANN-TLBO (teaching–learning-based optimization) models using multiple error criteria. According to calculated error values, the ANN-GWO models predicted GHG emissions more accurately than classical ANN-BP, ANN-ABC, and ANN-TLBO models. According to the average relative error values calculated for the test set, ANN-GWO performs 32.23% better than ANN-BP, 35.29% better than ANN-ABC, and 19.33% better than ANN-TLBO. Using the ANN-GWO model, GHG emissions were forecasted out to 2030 under three different scenarios. The predictions obtained, consistent with a prior forecasting study in the literature, indicated that GHG emissions are expected to outpace ofﬁcial predictions (model prediction range for 2030, 956.97–1170.54 Mt CO2 equivalent). The present study demonstrated that GHG emissions can be predicted accurately with an ANN-GWO model, and that the GWO optimization method is advantageous for predicting future GHG emissions.","container-title":"Neural Computing and Applications","DOI":"10.1007/s00521-021-05980-1","ISSN":"0941-0643, 1433-3058","issue":"20","journalAbbreviation":"Neural Comput &amp; Applic","language":"en","page":"13567-13585","source":"DOI.org (Crossref)","title":"Estimates of greenhouse gas emission in Turkey with grey wolf optimizer algorithm-optimized artificial neural networks","volume":"33","author":[{"family":"Uzlu","given":"Ergun"}],"issued":{"date-parts":[["2021",10]]}}}],"schema":"https://github.com/citation-style-language/schema/raw/master/csl-citation.json"} </w:instrText>
+        <w:instrText xml:space="preserve"> ADDIN ZOTERO_ITEM CSL_CITATION {"citationID":"YGIMuCXx","properties":{"formattedCitation":"(Uzlu, 2021)","plainCitation":"(Uzlu, 2021)","dontUpdate":true,"noteIndex":0},"citationItems":[{"id":938,"uris":["http://zotero.org/users/8530945/items/I6R7AZLH"],"itemData":{"id":938,"type":"article-journal","abstract":"The main purpose of this study was to predict Turkey’s future greenhouse gas (GHG) emissions using an artiﬁcial neural network (ANN) model trained by a grey wolf optimizer (GWO) algorithm. Gross domestic product, energy consumption, population, urbanization rate, and renewable energy production data were used as predictor variables. To probe the accuracy of the proposed model, the new ANN-GWO model’s performance was compared with the performance of ANNBP (back propagation), ANN-ABC (artiﬁcial bee colony), and ANN-TLBO (teaching–learning-based optimization) models using multiple error criteria. According to calculated error values, the ANN-GWO models predicted GHG emissions more accurately than classical ANN-BP, ANN-ABC, and ANN-TLBO models. According to the average relative error values calculated for the test set, ANN-GWO performs 32.23% better than ANN-BP, 35.29% better than ANN-ABC, and 19.33% better than ANN-TLBO. Using the ANN-GWO model, GHG emissions were forecasted out to 2030 under three different scenarios. The predictions obtained, consistent with a prior forecasting study in the literature, indicated that GHG emissions are expected to outpace ofﬁcial predictions (model prediction range for 2030, 956.97–1170.54 Mt CO2 equivalent). The present study demonstrated that GHG emissions can be predicted accurately with an ANN-GWO model, and that the GWO optimization method is advantageous for predicting future GHG emissions.","container-title":"Neural Computing and Applications","DOI":"10.1007/s00521-021-05980-1","ISSN":"0941-0643, 1433-3058","issue":"20","journalAbbreviation":"Neural Comput &amp; Applic","language":"en","page":"13567-13585","source":"DOI.org (Crossref)","title":"Estimates of greenhouse gas emission in Turkey with grey wolf optimizer algorithm-optimized artificial neural networks","volume":"33","author":[{"family":"Uzlu","given":"Ergun"}],"issued":{"date-parts":[["2021",10]]}}}],"schema":"https://github.com/citation-style-language/schema/raw/master/csl-citation.json"} </w:instrText>
       </w:r>
       <w:r>
         <w:fldChar w:fldCharType="separate"/>
@@ -3793,6 +3793,229 @@
       <w:bookmarkEnd w:id="8"/>
     </w:p>
     <w:p>
+      <w:r>
+        <w:t>Perubahan iklim telah menjadi isu keamanan internasional yang penting dan nontradisional. Emisi gas rumah kaca (GRK) yang berlebihan merupakan salah satu penyebab utama dari meningkatnya permasalahan iklim. Perubahan iklim tidak hanya secara langsung mempengaruhi kesehatan populasi dengan meningkatkan frekuensi dan intensitas gelombang panas, kekeringan, dan curah hujan yang tinggi, tetapi juga secara tidak langsung dengan meningkatkan polusi udara, mempercepat penyebaran vektor penyakit, serta mempengaruhi keamanan pangan dan kesehatan mental. Emisi GRK yang berlebihan menjadi faktor yang memperburuk perubahan iklim dan dampaknya terhadap berbagai aspek kehidupan manusia</w:t>
+      </w:r>
+      <w:r>
+        <w:t xml:space="preserve"> </w:t>
+      </w:r>
+      <w:r>
+        <w:fldChar w:fldCharType="begin"/>
+      </w:r>
+      <w:r>
+        <w:instrText xml:space="preserve"> ADDIN ZOTERO_ITEM CSL_CITATION {"citationID":"bacSwuSO","properties":{"formattedCitation":"(Wang et al., 2022)","plainCitation":"(Wang et al., 2022)","noteIndex":0},"citationItems":[{"id":896,"uris":["http://zotero.org/users/8530945/items/AQNQ4RXK"],"itemData":{"id":896,"type":"article-journal","abstract":"Adjusting transportation structure to reduce the intensity of greenhouse gas emissions is an effective way to address climate change issues. This paper selects six transport sectors and constructs a hybrid input-output model to study the impact of transportation restructuring on the intensity of CO2 and non-CO2 greenhouse gas emissions in each sector during different periods. The results show that the effect of transportation restructuring on greenhouse gas emissions is manifested differently in different time periods. After 2008, transportation restructuring had a signiﬁcant effect on reducing the intensity of greenhouse gas emissions in all sectors. However, the impact of transportation restructuring on the intensity of non-CO2 greenhouse gas emissions is limited. It is also found that the railway transport sector has been a low-impact transport sector in terms of greenhouse gas emissions since 2004, which provides insights for the optimization of China’s transportation structure.","container-title":"International Journal of Environmental Research and Public Health","DOI":"10.3390/ijerph191912960","ISSN":"1660-4601","issue":"19","journalAbbreviation":"IJERPH","language":"en","page":"12960","source":"DOI.org (Crossref)","title":"The Impact of Transportation Restructuring on the Intensity of Greenhouse Gas Emissions: Empirical Data from China","title-short":"The Impact of Transportation Restructuring on the Intensity of Greenhouse Gas Emissions","volume":"19","author":[{"family":"Wang","given":"Huiling"},{"family":"Luo","given":"Jiaxin"},{"family":"Zhang","given":"Mengtian"},{"family":"Ling","given":"Yue"}],"issued":{"date-parts":[["2022",10,10]]}}}],"schema":"https://github.com/citation-style-language/schema/raw/master/csl-citation.json"} </w:instrText>
+      </w:r>
+      <w:r>
+        <w:fldChar w:fldCharType="separate"/>
+      </w:r>
+      <w:r>
+        <w:rPr>
+          <w:rFonts w:cs="Times New Roman"/>
+        </w:rPr>
+        <w:t>(Wang et al., 2022)</w:t>
+      </w:r>
+      <w:r>
+        <w:fldChar w:fldCharType="end"/>
+      </w:r>
+      <w:r>
+        <w:t>.</w:t>
+      </w:r>
+    </w:p>
+    <w:p>
+      <w:r>
+        <w:t>Gas rumah kaca merujuk pada gas-gas yang hadir di atmosfer, baik secara alami maupun sebagai hasil aktivitas manusia (antropogenik), yang mampu menyerap dan memancarkan kembali radiasi inframerah</w:t>
+      </w:r>
+      <w:r>
+        <w:t xml:space="preserve"> </w:t>
+      </w:r>
+      <w:r>
+        <w:fldChar w:fldCharType="begin"/>
+      </w:r>
+      <w:r>
+        <w:instrText xml:space="preserve"> ADDIN ZOTERO_ITEM CSL_CITATION {"citationID":"A9kO7KsS","properties":{"formattedCitation":"(Purnamasari et al., 2019)","plainCitation":"(Purnamasari et al., 2019)","noteIndex":0},"citationItems":[{"id":950,"uris":["http://zotero.org/users/8530945/items/HK8RGFV5"],"itemData":{"id":950,"type":"article-journal","abstract":"One of the sources of Indonesia's greenhouse gas (GHG) emissions is from the agricultural sector. Agriculture contributes approximately 14% of greenhouse gases at global scale and 7% at national level. By establishing Rencana Aksi Nasional (National Action Plan) reducing greenhouse gases, Indonesian government’s commitment to reduce greenhouse emission by 26% in 2020. The reduction greenhouse gas emissions from agricultural sector will be done properly and efficiently by inventorying and mapping of greenhouse gas emissions.","container-title":"Universitas Muhammadiyah Surakarta","language":"id","source":"Zotero","title":"INVENTARISASI EMISI GAS RUMAH KACA SEKTOR PERTANIAN DI KABUPATEN BOYOLALI","author":[{"family":"Purnamasari","given":"Etik"},{"family":"Sudarno","given":"S"},{"family":"Hadiyanto","given":"H"}],"issued":{"date-parts":[["2019",4]]}}}],"schema":"https://github.com/citation-style-language/schema/raw/master/csl-citation.json"} </w:instrText>
+      </w:r>
+      <w:r>
+        <w:fldChar w:fldCharType="separate"/>
+      </w:r>
+      <w:r>
+        <w:rPr>
+          <w:rFonts w:cs="Times New Roman"/>
+        </w:rPr>
+        <w:t>(Purnamasari et al., 2019)</w:t>
+      </w:r>
+      <w:r>
+        <w:fldChar w:fldCharType="end"/>
+      </w:r>
+      <w:r>
+        <w:t>. Ketika permukaan bumi menerima radiasi matahari dalam bentuk gelombang pendek, sebagian besar radiasi ini dipancarkan kembali ke atmosfer sebagai radiasi gelombang panjang (infra merah). Gas rumah kaca yang terdapat di lapisan atmosfer yang dekat dengan permukaan bumi menyerap radiasi gelombang panjang ini, menyebabkan peningkatan suhu yang tinggi yang dikenal sebagai efek rumah kaca. Peningkatan suhu ini terjadi akibat perubahan kondisi dan komposisi atmosfer yang mengelilingi planet ini</w:t>
+      </w:r>
+      <w:r>
+        <w:t xml:space="preserve"> </w:t>
+      </w:r>
+      <w:r>
+        <w:fldChar w:fldCharType="begin"/>
+      </w:r>
+      <w:r>
+        <w:instrText xml:space="preserve"> ADDIN ZOTERO_ITEM CSL_CITATION {"citationID":"16s2Bq0l","properties":{"formattedCitation":"(Pratama, 2019)","plainCitation":"(Pratama, 2019)","noteIndex":0},"citationItems":[{"id":949,"uris":["http://zotero.org/users/8530945/items/L4CAK3JC"],"itemData":{"id":949,"type":"article-journal","issue":"2","language":"id","source":"Zotero","title":"EFEK RUMAH KACA TERHADAP BUMI","volume":"14","author":[{"family":"Pratama","given":"Riza"}],"issued":{"date-parts":[["2019"]]}}}],"schema":"https://github.com/citation-style-language/schema/raw/master/csl-citation.json"} </w:instrText>
+      </w:r>
+      <w:r>
+        <w:fldChar w:fldCharType="separate"/>
+      </w:r>
+      <w:r>
+        <w:rPr>
+          <w:rFonts w:cs="Times New Roman"/>
+        </w:rPr>
+        <w:t>(Pratama, 2019)</w:t>
+      </w:r>
+      <w:r>
+        <w:fldChar w:fldCharType="end"/>
+      </w:r>
+      <w:r>
+        <w:t>.</w:t>
+      </w:r>
+    </w:p>
+    <w:p>
+      <w:r>
+        <w:t>Dalam era saat ini, masalah lingkungan telah menjadi pembahasan utama baik di negara-negara yang sedang berkembang maupun negara-negara maju karena adanya kerusakan lingkungan. Hal ini juga menimbulkan pertanyaan tentang pemanasan global dan perubahan iklim, yang terutama disebabkan oleh emisi gas rumah kaca, kadang-kadang terkait dengan penyebab alami seperti pergeseran benua, aktivitas gunung berapi, radiasi matahari, dan arus laut, serta aktivitas manusia langsung maupun tidak langsung yang mempengaruhi komposisi atmosfer global dan variasi lingkungan</w:t>
+      </w:r>
+      <w:r>
+        <w:t xml:space="preserve"> </w:t>
+      </w:r>
+      <w:r>
+        <w:fldChar w:fldCharType="begin"/>
+      </w:r>
+      <w:r>
+        <w:instrText xml:space="preserve"> ADDIN ZOTERO_ITEM CSL_CITATION {"citationID":"uT5HXP9U","properties":{"formattedCitation":"(Li et al., 2023)","plainCitation":"(Li et al., 2023)","noteIndex":0},"citationItems":[{"id":934,"uris":["http://zotero.org/users/8530945/items/7IB4Z497"],"itemData":{"id":934,"type":"article-journal","abstract":"The health and wellness of people through life expectancy, mortality rate improvement, and sustaining the productivity of labor contributes a lot to national income. Infrastructure development consumes energy and releases carbon dioxide at different stages of the construction process. The current study explores the nexus between CO2 emission, energy consumption, mortality, life expectancy, and GDP in the top ﬁve carbon-emitting countries by using time series data from 1975 to 2015. The study used a cointegration technique to ﬁnd the long- and short-run relationships between study variables. The study also used a structural break test to identify the break time. The results of the correlation matrix show strong positive correlation between CO2 emissions and energy consumption. It also reﬂects a weak correlation with mortality and life expectancy in Japan and Russia. The results of the ADF test indicated that the series are stationary at ﬁrst difference and provided evidence to use Johansen cointegration test for long- and short-run relationships between independent series. Vector error correction term and ECT method are used to ﬁnd long-run relationships between cointegrated series and adjustment parameters. For the structural breaks of health indicators and energy consumption study, we used the Gregory Hanson structural break. Mortality rate and life expectancy rate of China, U.S., Russia, India, and Japan show relevant policy changes with economic policies of each country.","container-title":"International Journal of Environmental Research and Public Health","DOI":"10.3390/ijerph20032325","ISSN":"1660-4601","issue":"3","journalAbbreviation":"IJERPH","language":"en","page":"2325","source":"DOI.org (Crossref)","title":"The Relationship between Energy Consumption, CO2 Emissions, Economic Growth, and Health Indicators","volume":"20","author":[{"family":"Li","given":"Jing"},{"family":"Irfan","given":"Muhammad"},{"family":"Samad","given":"Sarminah"},{"family":"Ali","given":"Basit"},{"family":"Zhang","given":"Yao"},{"family":"Badulescu","given":"Daniel"},{"family":"Badulescu","given":"Alina"}],"issued":{"date-parts":[["2023",1,28]]}}}],"schema":"https://github.com/citation-style-language/schema/raw/master/csl-citation.json"} </w:instrText>
+      </w:r>
+      <w:r>
+        <w:fldChar w:fldCharType="separate"/>
+      </w:r>
+      <w:r>
+        <w:rPr>
+          <w:rFonts w:cs="Times New Roman"/>
+        </w:rPr>
+        <w:t>(Li et al., 2023)</w:t>
+      </w:r>
+      <w:r>
+        <w:fldChar w:fldCharType="end"/>
+      </w:r>
+      <w:r>
+        <w:t xml:space="preserve">. Para peneliti telah berargumen bahwa peningkatan aktivitas manusia akibat perkembangan industrialisasi, pertumbuhan populasi global, dan kebutuhan untuk mengatasi perubahan tersebut adalah penyebab utama perubahan iklim. Selain itu, aktivitas manusia seperti deforestasi pertanian dan komersial, pembakaran bahan bakar </w:t>
+      </w:r>
+      <w:r>
+        <w:lastRenderedPageBreak/>
+        <w:t>fosil, serta perubahan penggunaan lahan akibat pertumbuhan populasi juga memberikan kontribusi yang signifikan terhadap peningkatan emisi gas rumah kaca</w:t>
+      </w:r>
+      <w:r>
+        <w:t xml:space="preserve"> </w:t>
+      </w:r>
+      <w:r>
+        <w:fldChar w:fldCharType="begin"/>
+      </w:r>
+      <w:r>
+        <w:instrText xml:space="preserve"> ADDIN ZOTERO_ITEM CSL_CITATION {"citationID":"X0s7m2Qn","properties":{"formattedCitation":"(Yoro &amp; Daramola, 2020)","plainCitation":"(Yoro &amp; Daramola, 2020)","noteIndex":0},"citationItems":[{"id":952,"uris":["http://zotero.org/users/8530945/items/5IUJN7IJ"],"itemData":{"id":952,"type":"chapter","container-title":"Advances in Carbon Capture","ISBN":"978-0-12-819657-1","language":"en","note":"DOI: 10.1016/B978-0-12-819657-1.00001-3","page":"3-28","publisher":"Elsevier","source":"DOI.org (Crossref)","title":"CO2 emission sources, greenhouse gases, and the global warming effect","URL":"https://linkinghub.elsevier.com/retrieve/pii/B9780128196571000013","author":[{"family":"Yoro","given":"Kelvin O."},{"family":"Daramola","given":"Michael O."}],"accessed":{"date-parts":[["2023",6,8]]},"issued":{"date-parts":[["2020"]]}}}],"schema":"https://github.com/citation-style-language/schema/raw/master/csl-citation.json"} </w:instrText>
+      </w:r>
+      <w:r>
+        <w:fldChar w:fldCharType="separate"/>
+      </w:r>
+      <w:r>
+        <w:rPr>
+          <w:rFonts w:cs="Times New Roman"/>
+        </w:rPr>
+        <w:t>(Yoro &amp; Daramola, 2020)</w:t>
+      </w:r>
+      <w:r>
+        <w:fldChar w:fldCharType="end"/>
+      </w:r>
+      <w:r>
+        <w:t>.</w:t>
+      </w:r>
+    </w:p>
+    <w:p>
+      <w:r>
+        <w:t xml:space="preserve">Menurut </w:t>
+      </w:r>
+      <w:r>
+        <w:fldChar w:fldCharType="begin"/>
+      </w:r>
+      <w:r>
+        <w:instrText xml:space="preserve"> ADDIN ZOTERO_ITEM CSL_CITATION {"citationID":"Tp6YFH5q","properties":{"formattedCitation":"(Khairunnisa Musari &amp; Sayah, 2021)","plainCitation":"(Khairunnisa Musari &amp; Sayah, 2021)","noteIndex":0},"citationItems":[{"id":892,"uris":["http://zotero.org/users/8530945/items/MB89A5AQ"],"itemData":{"id":892,"type":"article-journal","DOI":"10.13140/RG.2.2.23804.26245","language":"en","note":"publisher: Unpublished","source":"DOI.org (Datacite)","title":"Green Financing through Green Sukuk in the Fight Against Climate Change: Lessons from Indonesia","title-short":"Green Financing through Green Sukuk in the Fight Against Climate Change","URL":"http://rgdoi.net/10.13140/RG.2.2.23804.26245","author":[{"family":"Khairunnisa Musari","given":""},{"family":"Sayah","given":"Fatima"}],"accessed":{"date-parts":[["2023",6,5]]},"issued":{"date-parts":[["2021"]]}}}],"schema":"https://github.com/citation-style-language/schema/raw/master/csl-citation.json"} </w:instrText>
+      </w:r>
+      <w:r>
+        <w:fldChar w:fldCharType="separate"/>
+      </w:r>
+      <w:r>
+        <w:rPr>
+          <w:rFonts w:cs="Times New Roman"/>
+        </w:rPr>
+        <w:t>Khairunnisa Musari &amp; Sayah</w:t>
+      </w:r>
+      <w:r>
+        <w:rPr>
+          <w:rFonts w:cs="Times New Roman"/>
+        </w:rPr>
+        <w:t xml:space="preserve"> (</w:t>
+      </w:r>
+      <w:r>
+        <w:rPr>
+          <w:rFonts w:cs="Times New Roman"/>
+        </w:rPr>
+        <w:t>2021)</w:t>
+      </w:r>
+      <w:r>
+        <w:fldChar w:fldCharType="end"/>
+      </w:r>
+      <w:r>
+        <w:t>, d</w:t>
+      </w:r>
+      <w:r>
+        <w:t>alam rangka penyelesaian masalah gas rumah kaca (GRK), beberapa hal yang perlu diperhatikan adalah upaya melawan perubahan iklim, prioritas nasional, transformasi kebijakan, menciptakan lingkungan yang mendukung, dan investasi keuangan yang diperlukan, yang semuanya harus menjadi bagian dari agenda nasional.</w:t>
+      </w:r>
+      <w:r>
+        <w:t xml:space="preserve"> Selain itu dengan perkembangan era informasi saat ini,</w:t>
+      </w:r>
+      <w:r>
+        <w:t xml:space="preserve"> </w:t>
+      </w:r>
+      <w:r>
+        <w:t xml:space="preserve">salah satu upaya dengan </w:t>
+      </w:r>
+      <w:r>
+        <w:t>pemanfaatan teknologi</w:t>
+      </w:r>
+      <w:r>
+        <w:t xml:space="preserve"> atau </w:t>
+      </w:r>
+      <w:r>
+        <w:t xml:space="preserve">kecerdasan buatan (Artificial Intelligence/AI) menjadi </w:t>
+      </w:r>
+      <w:r>
+        <w:t xml:space="preserve">hal yang </w:t>
+      </w:r>
+      <w:r>
+        <w:t>penting</w:t>
+      </w:r>
+      <w:r>
+        <w:t xml:space="preserve"> karena </w:t>
+      </w:r>
+      <w:r>
+        <w:t>dapat digunakan untuk pemantauan, analisis, dan pengelolaan data terkait emisi GRK. Sementara itu, dapat membantu dalam mengoptimalkan kebijakan dan strategi untuk mengurangi emisi GRK secara efisien. Dengan memanfaatkan</w:t>
+      </w:r>
+      <w:r>
+        <w:t>nya</w:t>
+      </w:r>
+      <w:r>
+        <w:t xml:space="preserve"> secara holistik, diharapkan </w:t>
+      </w:r>
+      <w:r>
+        <w:t xml:space="preserve">dapat memberikan </w:t>
+      </w:r>
+      <w:r>
+        <w:t>penyelesaian masalah GRK dan perubahan iklim dapat tercapai dengan lebih efektif dan efisien.</w:t>
+      </w:r>
+    </w:p>
+    <w:p/>
+    <w:p>
       <w:pPr>
         <w:pStyle w:val="Style1"/>
         <w:numPr>
@@ -3818,6 +4041,7 @@
       </w:r>
       <w:bookmarkEnd w:id="9"/>
     </w:p>
+    <w:p/>
     <w:p>
       <w:pPr>
         <w:pStyle w:val="Style1"/>
@@ -4601,7 +4825,7 @@
         <w:rPr>
           <w:rFonts w:cs="Times New Roman"/>
         </w:rPr>
-        <w:t xml:space="preserve">Kristanto, G. A., &amp; Koven, W. (2019). Estimating greenhouse gas emissions from municipal solid waste management in Depok, Indonesia. </w:t>
+        <w:t xml:space="preserve">Khairunnisa Musari, &amp; Sayah, F. (2021). </w:t>
       </w:r>
       <w:r>
         <w:rPr>
@@ -4609,13 +4833,27 @@
           <w:i/>
           <w:iCs/>
         </w:rPr>
-        <w:t>City and Environment Interactions</w:t>
-      </w:r>
-      <w:r>
-        <w:rPr>
-          <w:rFonts w:cs="Times New Roman"/>
-        </w:rPr>
-        <w:t xml:space="preserve">, </w:t>
+        <w:t>Green Financing through Green Sukuk in the Fight Against Climate Change: Lessons from Indonesia</w:t>
+      </w:r>
+      <w:r>
+        <w:rPr>
+          <w:rFonts w:cs="Times New Roman"/>
+        </w:rPr>
+        <w:t>. https://doi.org/10.13140/RG.2.2.23804.26245</w:t>
+      </w:r>
+    </w:p>
+    <w:p>
+      <w:pPr>
+        <w:pStyle w:val="Bibliography"/>
+        <w:rPr>
+          <w:rFonts w:cs="Times New Roman"/>
+        </w:rPr>
+      </w:pPr>
+      <w:r>
+        <w:rPr>
+          <w:rFonts w:cs="Times New Roman"/>
+        </w:rPr>
+        <w:t xml:space="preserve">Kristanto, G. A., &amp; Koven, W. (2019). Estimating greenhouse gas emissions from municipal solid waste management in Depok, Indonesia. </w:t>
       </w:r>
       <w:r>
         <w:rPr>
@@ -4623,27 +4861,13 @@
           <w:i/>
           <w:iCs/>
         </w:rPr>
-        <w:t>4</w:t>
-      </w:r>
-      <w:r>
-        <w:rPr>
-          <w:rFonts w:cs="Times New Roman"/>
-        </w:rPr>
-        <w:t>, 100027. https://doi.org/10.1016/j.cacint.2020.100027</w:t>
-      </w:r>
-    </w:p>
-    <w:p>
-      <w:pPr>
-        <w:pStyle w:val="Bibliography"/>
-        <w:rPr>
-          <w:rFonts w:cs="Times New Roman"/>
-        </w:rPr>
-      </w:pPr>
-      <w:r>
-        <w:rPr>
-          <w:rFonts w:cs="Times New Roman"/>
-        </w:rPr>
-        <w:t xml:space="preserve">Li, J., Irfan, M., Samad, S., Ali, B., Zhang, Y., Badulescu, D., &amp; Badulescu, A. (2023). The Relationship between Energy Consumption, CO2 Emissions, Economic Growth, and Health Indicators. </w:t>
+        <w:t>City and Environment Interactions</w:t>
+      </w:r>
+      <w:r>
+        <w:rPr>
+          <w:rFonts w:cs="Times New Roman"/>
+        </w:rPr>
+        <w:t xml:space="preserve">, </w:t>
       </w:r>
       <w:r>
         <w:rPr>
@@ -4651,13 +4875,27 @@
           <w:i/>
           <w:iCs/>
         </w:rPr>
-        <w:t>International Journal of Environmental Research and Public Health</w:t>
-      </w:r>
-      <w:r>
-        <w:rPr>
-          <w:rFonts w:cs="Times New Roman"/>
-        </w:rPr>
-        <w:t xml:space="preserve">, </w:t>
+        <w:t>4</w:t>
+      </w:r>
+      <w:r>
+        <w:rPr>
+          <w:rFonts w:cs="Times New Roman"/>
+        </w:rPr>
+        <w:t>, 100027. https://doi.org/10.1016/j.cacint.2020.100027</w:t>
+      </w:r>
+    </w:p>
+    <w:p>
+      <w:pPr>
+        <w:pStyle w:val="Bibliography"/>
+        <w:rPr>
+          <w:rFonts w:cs="Times New Roman"/>
+        </w:rPr>
+      </w:pPr>
+      <w:r>
+        <w:rPr>
+          <w:rFonts w:cs="Times New Roman"/>
+        </w:rPr>
+        <w:t xml:space="preserve">Li, J., Irfan, M., Samad, S., Ali, B., Zhang, Y., Badulescu, D., &amp; Badulescu, A. (2023). The Relationship between Energy Consumption, CO2 Emissions, Economic Growth, and Health Indicators. </w:t>
       </w:r>
       <w:r>
         <w:rPr>
@@ -4665,27 +4903,13 @@
           <w:i/>
           <w:iCs/>
         </w:rPr>
-        <w:t>20</w:t>
-      </w:r>
-      <w:r>
-        <w:rPr>
-          <w:rFonts w:cs="Times New Roman"/>
-        </w:rPr>
-        <w:t>(3), 2325. https://doi.org/10.3390/ijerph20032325</w:t>
-      </w:r>
-    </w:p>
-    <w:p>
-      <w:pPr>
-        <w:pStyle w:val="Bibliography"/>
-        <w:rPr>
-          <w:rFonts w:cs="Times New Roman"/>
-        </w:rPr>
-      </w:pPr>
-      <w:r>
-        <w:rPr>
-          <w:rFonts w:cs="Times New Roman"/>
-        </w:rPr>
-        <w:t xml:space="preserve">Naimi, D., Ahmed, S., &amp; Bouktir, T. (2013). An efficient optimisation method based on genetic algorithm applied to reduce greenhouse gases in power system. </w:t>
+        <w:t>International Journal of Environmental Research and Public Health</w:t>
+      </w:r>
+      <w:r>
+        <w:rPr>
+          <w:rFonts w:cs="Times New Roman"/>
+        </w:rPr>
+        <w:t xml:space="preserve">, </w:t>
       </w:r>
       <w:r>
         <w:rPr>
@@ -4693,13 +4917,13 @@
           <w:i/>
           <w:iCs/>
         </w:rPr>
-        <w:t>2013 International Conference on Control, Decision and Information Technologies (CoDIT)</w:t>
-      </w:r>
-      <w:r>
-        <w:rPr>
-          <w:rFonts w:cs="Times New Roman"/>
-        </w:rPr>
-        <w:t>, 191–195. https://doi.org/10.1109/CoDIT.2013.6689542</w:t>
+        <w:t>20</w:t>
+      </w:r>
+      <w:r>
+        <w:rPr>
+          <w:rFonts w:cs="Times New Roman"/>
+        </w:rPr>
+        <w:t>(3), 2325. https://doi.org/10.3390/ijerph20032325</w:t>
       </w:r>
     </w:p>
     <w:p>
@@ -4713,7 +4937,7 @@
         <w:rPr>
           <w:rFonts w:cs="Times New Roman"/>
         </w:rPr>
-        <w:t xml:space="preserve">Prastiyo, S. E., Irham, Hardyastuti, S., &amp; Jamhari. (2020). How agriculture, manufacture, and urbanization induced carbon emission? The case of Indonesia. </w:t>
+        <w:t xml:space="preserve">Naimi, D., Ahmed, S., &amp; Bouktir, T. (2013). An efficient optimisation method based on genetic algorithm applied to reduce greenhouse gases in power system. </w:t>
       </w:r>
       <w:r>
         <w:rPr>
@@ -4721,13 +4945,27 @@
           <w:i/>
           <w:iCs/>
         </w:rPr>
-        <w:t>Environmental Science and Pollution Research</w:t>
-      </w:r>
-      <w:r>
-        <w:rPr>
-          <w:rFonts w:cs="Times New Roman"/>
-        </w:rPr>
-        <w:t xml:space="preserve">, </w:t>
+        <w:t>2013 International Conference on Control, Decision and Information Technologies (CoDIT)</w:t>
+      </w:r>
+      <w:r>
+        <w:rPr>
+          <w:rFonts w:cs="Times New Roman"/>
+        </w:rPr>
+        <w:t>, 191–195. https://doi.org/10.1109/CoDIT.2013.6689542</w:t>
+      </w:r>
+    </w:p>
+    <w:p>
+      <w:pPr>
+        <w:pStyle w:val="Bibliography"/>
+        <w:rPr>
+          <w:rFonts w:cs="Times New Roman"/>
+        </w:rPr>
+      </w:pPr>
+      <w:r>
+        <w:rPr>
+          <w:rFonts w:cs="Times New Roman"/>
+        </w:rPr>
+        <w:t xml:space="preserve">Prastiyo, S. E., Irham, Hardyastuti, S., &amp; Jamhari. (2020). How agriculture, manufacture, and urbanization induced carbon emission? The case of Indonesia. </w:t>
       </w:r>
       <w:r>
         <w:rPr>
@@ -4735,27 +4973,13 @@
           <w:i/>
           <w:iCs/>
         </w:rPr>
-        <w:t>27</w:t>
-      </w:r>
-      <w:r>
-        <w:rPr>
-          <w:rFonts w:cs="Times New Roman"/>
-        </w:rPr>
-        <w:t>(33), 42092–42103. https://doi.org/10.1007/s11356-020-10148-w</w:t>
-      </w:r>
-    </w:p>
-    <w:p>
-      <w:pPr>
-        <w:pStyle w:val="Bibliography"/>
-        <w:rPr>
-          <w:rFonts w:cs="Times New Roman"/>
-        </w:rPr>
-      </w:pPr>
-      <w:r>
-        <w:rPr>
-          <w:rFonts w:cs="Times New Roman"/>
-        </w:rPr>
-        <w:t xml:space="preserve">Rizaty, M. A. (2022, October 14). Emisi Gas Rumah Kaca Indonesia Diproyeksi Terus Naik hingga 2030. </w:t>
+        <w:t>Environmental Science and Pollution Research</w:t>
+      </w:r>
+      <w:r>
+        <w:rPr>
+          <w:rFonts w:cs="Times New Roman"/>
+        </w:rPr>
+        <w:t xml:space="preserve">, </w:t>
       </w:r>
       <w:r>
         <w:rPr>
@@ -4763,13 +4987,13 @@
           <w:i/>
           <w:iCs/>
         </w:rPr>
-        <w:t>DataIndonesia.Id</w:t>
-      </w:r>
-      <w:r>
-        <w:rPr>
-          <w:rFonts w:cs="Times New Roman"/>
-        </w:rPr>
-        <w:t>. https://dataindonesia.id/varia/detail/emisi-gas-rumah-kaca-indonesia-diproyeksi-terus-naik-hingga-2030</w:t>
+        <w:t>27</w:t>
+      </w:r>
+      <w:r>
+        <w:rPr>
+          <w:rFonts w:cs="Times New Roman"/>
+        </w:rPr>
+        <w:t>(33), 42092–42103. https://doi.org/10.1007/s11356-020-10148-w</w:t>
       </w:r>
     </w:p>
     <w:p>
@@ -4784,7 +5008,7 @@
           <w:rFonts w:cs="Times New Roman"/>
         </w:rPr>
         <w:lastRenderedPageBreak/>
-        <w:t xml:space="preserve">Rytter, M., Sørensen, J. C., Jørgensen, B. N., &amp; Körner, O. (2012). ADVANCED MODEL-BASED GREENHOUSE CLIMATE CONTROL USING MULTI-OBJECTIVE OPTIMIZATION. </w:t>
+        <w:t xml:space="preserve">Pratama, R. (2019). </w:t>
       </w:r>
       <w:r>
         <w:rPr>
@@ -4792,13 +5016,13 @@
           <w:i/>
           <w:iCs/>
         </w:rPr>
-        <w:t>Acta Horticulturae</w:t>
-      </w:r>
-      <w:r>
-        <w:rPr>
-          <w:rFonts w:cs="Times New Roman"/>
-        </w:rPr>
-        <w:t xml:space="preserve">, </w:t>
+        <w:t>EFEK RUMAH KACA TERHADAP BUMI</w:t>
+      </w:r>
+      <w:r>
+        <w:rPr>
+          <w:rFonts w:cs="Times New Roman"/>
+        </w:rPr>
+        <w:t xml:space="preserve">. </w:t>
       </w:r>
       <w:r>
         <w:rPr>
@@ -4806,13 +5030,13 @@
           <w:i/>
           <w:iCs/>
         </w:rPr>
-        <w:t>957</w:t>
-      </w:r>
-      <w:r>
-        <w:rPr>
-          <w:rFonts w:cs="Times New Roman"/>
-        </w:rPr>
-        <w:t>, 29–35. https://doi.org/10.17660/ActaHortic.2012.957.2</w:t>
+        <w:t>14</w:t>
+      </w:r>
+      <w:r>
+        <w:rPr>
+          <w:rFonts w:cs="Times New Roman"/>
+        </w:rPr>
+        <w:t>(2).</w:t>
       </w:r>
     </w:p>
     <w:p>
@@ -4826,7 +5050,7 @@
         <w:rPr>
           <w:rFonts w:cs="Times New Roman"/>
         </w:rPr>
-        <w:t xml:space="preserve">Uzlu, E. (2021). Estimates of greenhouse gas emission in Turkey with grey wolf optimizer algorithm-optimized artificial neural networks. </w:t>
+        <w:t xml:space="preserve">Purnamasari, E., Sudarno, S., &amp; Hadiyanto, H. (2019). INVENTARISASI EMISI GAS RUMAH KACA SEKTOR PERTANIAN DI KABUPATEN BOYOLALI. </w:t>
       </w:r>
       <w:r>
         <w:rPr>
@@ -4834,13 +5058,27 @@
           <w:i/>
           <w:iCs/>
         </w:rPr>
-        <w:t>Neural Computing and Applications</w:t>
-      </w:r>
-      <w:r>
-        <w:rPr>
-          <w:rFonts w:cs="Times New Roman"/>
-        </w:rPr>
-        <w:t xml:space="preserve">, </w:t>
+        <w:t>Universitas Muhammadiyah Surakarta</w:t>
+      </w:r>
+      <w:r>
+        <w:rPr>
+          <w:rFonts w:cs="Times New Roman"/>
+        </w:rPr>
+        <w:t>.</w:t>
+      </w:r>
+    </w:p>
+    <w:p>
+      <w:pPr>
+        <w:pStyle w:val="Bibliography"/>
+        <w:rPr>
+          <w:rFonts w:cs="Times New Roman"/>
+        </w:rPr>
+      </w:pPr>
+      <w:r>
+        <w:rPr>
+          <w:rFonts w:cs="Times New Roman"/>
+        </w:rPr>
+        <w:t xml:space="preserve">Rizaty, M. A. (2022, October 14). Emisi Gas Rumah Kaca Indonesia Diproyeksi Terus Naik hingga 2030. </w:t>
       </w:r>
       <w:r>
         <w:rPr>
@@ -4848,6 +5086,90 @@
           <w:i/>
           <w:iCs/>
         </w:rPr>
+        <w:t>DataIndonesia.Id</w:t>
+      </w:r>
+      <w:r>
+        <w:rPr>
+          <w:rFonts w:cs="Times New Roman"/>
+        </w:rPr>
+        <w:t>. https://dataindonesia.id/varia/detail/emisi-gas-rumah-kaca-indonesia-diproyeksi-terus-naik-hingga-2030</w:t>
+      </w:r>
+    </w:p>
+    <w:p>
+      <w:pPr>
+        <w:pStyle w:val="Bibliography"/>
+        <w:rPr>
+          <w:rFonts w:cs="Times New Roman"/>
+        </w:rPr>
+      </w:pPr>
+      <w:r>
+        <w:rPr>
+          <w:rFonts w:cs="Times New Roman"/>
+        </w:rPr>
+        <w:t xml:space="preserve">Rytter, M., Sørensen, J. C., Jørgensen, B. N., &amp; Körner, O. (2012). ADVANCED MODEL-BASED GREENHOUSE CLIMATE CONTROL USING MULTI-OBJECTIVE OPTIMIZATION. </w:t>
+      </w:r>
+      <w:r>
+        <w:rPr>
+          <w:rFonts w:cs="Times New Roman"/>
+          <w:i/>
+          <w:iCs/>
+        </w:rPr>
+        <w:t>Acta Horticulturae</w:t>
+      </w:r>
+      <w:r>
+        <w:rPr>
+          <w:rFonts w:cs="Times New Roman"/>
+        </w:rPr>
+        <w:t xml:space="preserve">, </w:t>
+      </w:r>
+      <w:r>
+        <w:rPr>
+          <w:rFonts w:cs="Times New Roman"/>
+          <w:i/>
+          <w:iCs/>
+        </w:rPr>
+        <w:t>957</w:t>
+      </w:r>
+      <w:r>
+        <w:rPr>
+          <w:rFonts w:cs="Times New Roman"/>
+        </w:rPr>
+        <w:t>, 29–35. https://doi.org/10.17660/ActaHortic.2012.957.2</w:t>
+      </w:r>
+    </w:p>
+    <w:p>
+      <w:pPr>
+        <w:pStyle w:val="Bibliography"/>
+        <w:rPr>
+          <w:rFonts w:cs="Times New Roman"/>
+        </w:rPr>
+      </w:pPr>
+      <w:r>
+        <w:rPr>
+          <w:rFonts w:cs="Times New Roman"/>
+        </w:rPr>
+        <w:t xml:space="preserve">Uzlu, E. (2021). Estimates of greenhouse gas emission in Turkey with grey wolf optimizer algorithm-optimized artificial neural networks. </w:t>
+      </w:r>
+      <w:r>
+        <w:rPr>
+          <w:rFonts w:cs="Times New Roman"/>
+          <w:i/>
+          <w:iCs/>
+        </w:rPr>
+        <w:t>Neural Computing and Applications</w:t>
+      </w:r>
+      <w:r>
+        <w:rPr>
+          <w:rFonts w:cs="Times New Roman"/>
+        </w:rPr>
+        <w:t xml:space="preserve">, </w:t>
+      </w:r>
+      <w:r>
+        <w:rPr>
+          <w:rFonts w:cs="Times New Roman"/>
+          <w:i/>
+          <w:iCs/>
+        </w:rPr>
         <w:t>33</w:t>
       </w:r>
       <w:r>
@@ -4855,6 +5177,76 @@
           <w:rFonts w:cs="Times New Roman"/>
         </w:rPr>
         <w:t>(20), 13567–13585. https://doi.org/10.1007/s00521-021-05980-1</w:t>
+      </w:r>
+    </w:p>
+    <w:p>
+      <w:pPr>
+        <w:pStyle w:val="Bibliography"/>
+        <w:rPr>
+          <w:rFonts w:cs="Times New Roman"/>
+        </w:rPr>
+      </w:pPr>
+      <w:r>
+        <w:rPr>
+          <w:rFonts w:cs="Times New Roman"/>
+        </w:rPr>
+        <w:t xml:space="preserve">Wang, H., Luo, J., Zhang, M., &amp; Ling, Y. (2022). The Impact of Transportation Restructuring on the Intensity of Greenhouse Gas Emissions: Empirical Data from China. </w:t>
+      </w:r>
+      <w:r>
+        <w:rPr>
+          <w:rFonts w:cs="Times New Roman"/>
+          <w:i/>
+          <w:iCs/>
+        </w:rPr>
+        <w:t>International Journal of Environmental Research and Public Health</w:t>
+      </w:r>
+      <w:r>
+        <w:rPr>
+          <w:rFonts w:cs="Times New Roman"/>
+        </w:rPr>
+        <w:t xml:space="preserve">, </w:t>
+      </w:r>
+      <w:r>
+        <w:rPr>
+          <w:rFonts w:cs="Times New Roman"/>
+          <w:i/>
+          <w:iCs/>
+        </w:rPr>
+        <w:t>19</w:t>
+      </w:r>
+      <w:r>
+        <w:rPr>
+          <w:rFonts w:cs="Times New Roman"/>
+        </w:rPr>
+        <w:t>(19), 12960. https://doi.org/10.3390/ijerph191912960</w:t>
+      </w:r>
+    </w:p>
+    <w:p>
+      <w:pPr>
+        <w:pStyle w:val="Bibliography"/>
+        <w:rPr>
+          <w:rFonts w:cs="Times New Roman"/>
+        </w:rPr>
+      </w:pPr>
+      <w:r>
+        <w:rPr>
+          <w:rFonts w:cs="Times New Roman"/>
+        </w:rPr>
+        <w:t xml:space="preserve">Yoro, K. O., &amp; Daramola, M. O. (2020). CO2 emission sources, greenhouse gases, and the global warming effect. In </w:t>
+      </w:r>
+      <w:r>
+        <w:rPr>
+          <w:rFonts w:cs="Times New Roman"/>
+          <w:i/>
+          <w:iCs/>
+        </w:rPr>
+        <w:t>Advances in Carbon Capture</w:t>
+      </w:r>
+      <w:r>
+        <w:rPr>
+          <w:rFonts w:cs="Times New Roman"/>
+        </w:rPr>
+        <w:t xml:space="preserve"> (pp. 3–28). Elsevier. https://doi.org/10.1016/B978-0-12-819657-1.00001-3</w:t>
       </w:r>
     </w:p>
     <w:p>
@@ -6643,7 +7035,6 @@
   <w:style w:type="character" w:default="1" w:styleId="DefaultParagraphFont">
     <w:name w:val="Default Paragraph Font"/>
     <w:uiPriority w:val="1"/>
-    <w:semiHidden/>
     <w:unhideWhenUsed/>
   </w:style>
   <w:style w:type="table" w:default="1" w:styleId="TableNormal">

</xml_diff>